<commit_message>
Añadiendo etiquetas y formatos
</commit_message>
<xml_diff>
--- a/Tableau/Introducción a Tableau.docx
+++ b/Tableau/Introducción a Tableau.docx
@@ -196,7 +196,31 @@
           <w:sz w:val="20"/>
           <w:szCs w:val="20"/>
         </w:rPr>
-        <w:t>(SneakPeak)</w:t>
+        <w:t>(</w:t>
+      </w:r>
+      <w:proofErr w:type="spellStart"/>
+      <w:r>
+        <w:rPr>
+          <w:rFonts w:ascii="Times" w:eastAsia="Times" w:hAnsi="Times"/>
+          <w:i/>
+          <w:iCs/>
+          <w:color w:val="000000"/>
+          <w:sz w:val="20"/>
+          <w:szCs w:val="20"/>
+        </w:rPr>
+        <w:t>SneakPeak</w:t>
+      </w:r>
+      <w:proofErr w:type="spellEnd"/>
+      <w:r>
+        <w:rPr>
+          <w:rFonts w:ascii="Times" w:eastAsia="Times" w:hAnsi="Times"/>
+          <w:i/>
+          <w:iCs/>
+          <w:color w:val="000000"/>
+          <w:sz w:val="20"/>
+          <w:szCs w:val="20"/>
+        </w:rPr>
+        <w:t>)</w:t>
       </w:r>
       <w:r>
         <w:rPr>
@@ -223,7 +247,27 @@
           <w:sz w:val="20"/>
           <w:szCs w:val="20"/>
         </w:rPr>
-        <w:t xml:space="preserve"> de Tableau como herramienta de visualización de datos por medio de la técnica del 'drag &amp; drop'</w:t>
+        <w:t xml:space="preserve"> de Tableau como herramienta de visualización de datos por medio de la técnica del 'drag &amp; </w:t>
+      </w:r>
+      <w:proofErr w:type="spellStart"/>
+      <w:r>
+        <w:rPr>
+          <w:rFonts w:ascii="Times" w:eastAsia="Times" w:hAnsi="Times"/>
+          <w:color w:val="000000"/>
+          <w:sz w:val="20"/>
+          <w:szCs w:val="20"/>
+        </w:rPr>
+        <w:t>drop</w:t>
+      </w:r>
+      <w:proofErr w:type="spellEnd"/>
+      <w:r>
+        <w:rPr>
+          <w:rFonts w:ascii="Times" w:eastAsia="Times" w:hAnsi="Times"/>
+          <w:color w:val="000000"/>
+          <w:sz w:val="20"/>
+          <w:szCs w:val="20"/>
+        </w:rPr>
+        <w:t>'</w:t>
       </w:r>
       <w:r>
         <w:rPr>
@@ -279,7 +323,27 @@
           <w:sz w:val="20"/>
           <w:szCs w:val="20"/>
         </w:rPr>
-        <w:t xml:space="preserve"> sirve mucho para compartir, de la mejor manera visual posible, 'insights' o las conclusiones </w:t>
+        <w:t xml:space="preserve"> sirve mucho para compartir, de la mejor manera visual posible, '</w:t>
+      </w:r>
+      <w:proofErr w:type="spellStart"/>
+      <w:r>
+        <w:rPr>
+          <w:rFonts w:ascii="Times" w:eastAsia="Times" w:hAnsi="Times"/>
+          <w:color w:val="000000"/>
+          <w:sz w:val="20"/>
+          <w:szCs w:val="20"/>
+        </w:rPr>
+        <w:t>insights</w:t>
+      </w:r>
+      <w:proofErr w:type="spellEnd"/>
+      <w:r>
+        <w:rPr>
+          <w:rFonts w:ascii="Times" w:eastAsia="Times" w:hAnsi="Times"/>
+          <w:color w:val="000000"/>
+          <w:sz w:val="20"/>
+          <w:szCs w:val="20"/>
+        </w:rPr>
+        <w:t xml:space="preserve">' o las conclusiones </w:t>
       </w:r>
       <w:r>
         <w:rPr>
@@ -435,7 +499,55 @@
           <w:sz w:val="20"/>
           <w:szCs w:val="20"/>
         </w:rPr>
-        <w:t xml:space="preserve"> de una entidad para una base de datos relacional). Tanto las bases de datos o libros (datasets) como sus pestañas u hojas (tablas) se importan y se llaman, respectivamente, por medio de una técnica de 'drag &amp; drop'.</w:t>
+        <w:t xml:space="preserve"> de una entidad para una base de datos relacional). Tanto las bases de datos o libros (</w:t>
+      </w:r>
+      <w:proofErr w:type="spellStart"/>
+      <w:r>
+        <w:rPr>
+          <w:rFonts w:ascii="Times" w:eastAsia="Times" w:hAnsi="Times"/>
+          <w:b/>
+          <w:bCs/>
+          <w:color w:val="000000"/>
+          <w:sz w:val="20"/>
+          <w:szCs w:val="20"/>
+        </w:rPr>
+        <w:t>datasets</w:t>
+      </w:r>
+      <w:proofErr w:type="spellEnd"/>
+      <w:r>
+        <w:rPr>
+          <w:rFonts w:ascii="Times" w:eastAsia="Times" w:hAnsi="Times"/>
+          <w:b/>
+          <w:bCs/>
+          <w:color w:val="000000"/>
+          <w:sz w:val="20"/>
+          <w:szCs w:val="20"/>
+        </w:rPr>
+        <w:t xml:space="preserve">) como sus pestañas u hojas (tablas) se importan y se llaman, respectivamente, por medio de una técnica de 'drag &amp; </w:t>
+      </w:r>
+      <w:proofErr w:type="spellStart"/>
+      <w:r>
+        <w:rPr>
+          <w:rFonts w:ascii="Times" w:eastAsia="Times" w:hAnsi="Times"/>
+          <w:b/>
+          <w:bCs/>
+          <w:color w:val="000000"/>
+          <w:sz w:val="20"/>
+          <w:szCs w:val="20"/>
+        </w:rPr>
+        <w:t>drop</w:t>
+      </w:r>
+      <w:proofErr w:type="spellEnd"/>
+      <w:r>
+        <w:rPr>
+          <w:rFonts w:ascii="Times" w:eastAsia="Times" w:hAnsi="Times"/>
+          <w:b/>
+          <w:bCs/>
+          <w:color w:val="000000"/>
+          <w:sz w:val="20"/>
+          <w:szCs w:val="20"/>
+        </w:rPr>
+        <w:t>'.</w:t>
       </w:r>
       <w:r>
         <w:rPr>
@@ -1252,7 +1364,27 @@
           <w:sz w:val="20"/>
           <w:szCs w:val="20"/>
         </w:rPr>
-        <w:t>Como se imagina, también se selecciona un campo determinado por medio de la técnica 'drag &amp; drop'.</w:t>
+        <w:t xml:space="preserve">Como se imagina, también se selecciona un campo determinado por medio de la técnica 'drag &amp; </w:t>
+      </w:r>
+      <w:proofErr w:type="spellStart"/>
+      <w:r>
+        <w:rPr>
+          <w:rFonts w:ascii="Times" w:eastAsia="Times" w:hAnsi="Times"/>
+          <w:color w:val="000000"/>
+          <w:sz w:val="20"/>
+          <w:szCs w:val="20"/>
+        </w:rPr>
+        <w:t>drop</w:t>
+      </w:r>
+      <w:proofErr w:type="spellEnd"/>
+      <w:r>
+        <w:rPr>
+          <w:rFonts w:ascii="Times" w:eastAsia="Times" w:hAnsi="Times"/>
+          <w:color w:val="000000"/>
+          <w:sz w:val="20"/>
+          <w:szCs w:val="20"/>
+        </w:rPr>
+        <w:t>'.</w:t>
       </w:r>
     </w:p>
     <w:p>
@@ -2661,16 +2793,29 @@
         </w:rPr>
         <w:t xml:space="preserve">lo ideal sería arrastrar primero a </w:t>
       </w:r>
-      <w:r>
-        <w:rPr>
-          <w:rFonts w:ascii="Times" w:eastAsia="Times" w:hAnsi="Times"/>
-          <w:i/>
-          <w:iCs/>
-          <w:color w:val="000000"/>
-          <w:sz w:val="20"/>
-          <w:szCs w:val="20"/>
-        </w:rPr>
-        <w:t xml:space="preserve">A </w:t>
+      <w:proofErr w:type="spellStart"/>
+      <w:r>
+        <w:rPr>
+          <w:rFonts w:ascii="Times" w:eastAsia="Times" w:hAnsi="Times"/>
+          <w:i/>
+          <w:iCs/>
+          <w:color w:val="000000"/>
+          <w:sz w:val="20"/>
+          <w:szCs w:val="20"/>
+        </w:rPr>
+        <w:t>A</w:t>
+      </w:r>
+      <w:proofErr w:type="spellEnd"/>
+      <w:r>
+        <w:rPr>
+          <w:rFonts w:ascii="Times" w:eastAsia="Times" w:hAnsi="Times"/>
+          <w:i/>
+          <w:iCs/>
+          <w:color w:val="000000"/>
+          <w:sz w:val="20"/>
+          <w:szCs w:val="20"/>
+        </w:rPr>
+        <w:t xml:space="preserve"> </w:t>
       </w:r>
       <w:r>
         <w:rPr>
@@ -3531,7 +3676,79 @@
           <w:sz w:val="20"/>
           <w:szCs w:val="20"/>
         </w:rPr>
-        <w:t xml:space="preserve"> arrastramos los campos correspondientes, en principio son: 'Country' &amp; 'State or Province'. </w:t>
+        <w:t xml:space="preserve"> arrastramos los campos correspondientes, en principio son: 'Country' &amp; '</w:t>
+      </w:r>
+      <w:proofErr w:type="spellStart"/>
+      <w:r>
+        <w:rPr>
+          <w:rFonts w:ascii="Times" w:eastAsia="Times" w:hAnsi="Times"/>
+          <w:b/>
+          <w:bCs/>
+          <w:color w:val="000000"/>
+          <w:sz w:val="20"/>
+          <w:szCs w:val="20"/>
+        </w:rPr>
+        <w:t>State</w:t>
+      </w:r>
+      <w:proofErr w:type="spellEnd"/>
+      <w:r>
+        <w:rPr>
+          <w:rFonts w:ascii="Times" w:eastAsia="Times" w:hAnsi="Times"/>
+          <w:b/>
+          <w:bCs/>
+          <w:color w:val="000000"/>
+          <w:sz w:val="20"/>
+          <w:szCs w:val="20"/>
+        </w:rPr>
+        <w:t xml:space="preserve"> </w:t>
+      </w:r>
+      <w:proofErr w:type="spellStart"/>
+      <w:r>
+        <w:rPr>
+          <w:rFonts w:ascii="Times" w:eastAsia="Times" w:hAnsi="Times"/>
+          <w:b/>
+          <w:bCs/>
+          <w:color w:val="000000"/>
+          <w:sz w:val="20"/>
+          <w:szCs w:val="20"/>
+        </w:rPr>
+        <w:t>or</w:t>
+      </w:r>
+      <w:proofErr w:type="spellEnd"/>
+      <w:r>
+        <w:rPr>
+          <w:rFonts w:ascii="Times" w:eastAsia="Times" w:hAnsi="Times"/>
+          <w:b/>
+          <w:bCs/>
+          <w:color w:val="000000"/>
+          <w:sz w:val="20"/>
+          <w:szCs w:val="20"/>
+        </w:rPr>
+        <w:t xml:space="preserve"> </w:t>
+      </w:r>
+      <w:proofErr w:type="spellStart"/>
+      <w:r>
+        <w:rPr>
+          <w:rFonts w:ascii="Times" w:eastAsia="Times" w:hAnsi="Times"/>
+          <w:b/>
+          <w:bCs/>
+          <w:color w:val="000000"/>
+          <w:sz w:val="20"/>
+          <w:szCs w:val="20"/>
+        </w:rPr>
+        <w:t>Province</w:t>
+      </w:r>
+      <w:proofErr w:type="spellEnd"/>
+      <w:r>
+        <w:rPr>
+          <w:rFonts w:ascii="Times" w:eastAsia="Times" w:hAnsi="Times"/>
+          <w:b/>
+          <w:bCs/>
+          <w:color w:val="000000"/>
+          <w:sz w:val="20"/>
+          <w:szCs w:val="20"/>
+        </w:rPr>
+        <w:t xml:space="preserve">'. </w:t>
       </w:r>
       <w:r>
         <w:rPr>
@@ -5121,7 +5338,27 @@
           <w:sz w:val="20"/>
           <w:szCs w:val="20"/>
         </w:rPr>
-        <w:t>'drag &amp; drop'</w:t>
+        <w:t xml:space="preserve">'drag &amp; </w:t>
+      </w:r>
+      <w:proofErr w:type="spellStart"/>
+      <w:r>
+        <w:rPr>
+          <w:rFonts w:ascii="Times" w:eastAsia="Times" w:hAnsi="Times"/>
+          <w:color w:val="000000"/>
+          <w:sz w:val="20"/>
+          <w:szCs w:val="20"/>
+        </w:rPr>
+        <w:t>drop</w:t>
+      </w:r>
+      <w:proofErr w:type="spellEnd"/>
+      <w:r>
+        <w:rPr>
+          <w:rFonts w:ascii="Times" w:eastAsia="Times" w:hAnsi="Times"/>
+          <w:color w:val="000000"/>
+          <w:sz w:val="20"/>
+          <w:szCs w:val="20"/>
+        </w:rPr>
+        <w:t>'</w:t>
       </w:r>
       <w:r>
         <w:rPr>
@@ -10840,6 +11077,7 @@
           <w:szCs w:val="24"/>
         </w:rPr>
       </w:pPr>
+      <w:bookmarkStart w:id="1" w:name="_Hlk99629635"/>
       <w:r>
         <w:rPr>
           <w:rFonts w:ascii="Times" w:eastAsia="Times" w:hAnsi="Times" w:cs="Times"/>
@@ -10863,6 +11101,7 @@
         <w:br/>
       </w:r>
     </w:p>
+    <w:bookmarkEnd w:id="1"/>
     <w:p>
       <w:pPr>
         <w:tabs>
@@ -10971,29 +11210,7 @@
           <w:sz w:val="20"/>
           <w:szCs w:val="20"/>
         </w:rPr>
-        <w:t>“</w:t>
-      </w:r>
-      <w:r>
-        <w:rPr>
-          <w:rFonts w:ascii="Times" w:eastAsia="Times" w:hAnsi="Times"/>
-          <w:i/>
-          <w:iCs/>
-          <w:color w:val="000000"/>
-          <w:sz w:val="20"/>
-          <w:szCs w:val="20"/>
-        </w:rPr>
-        <w:t>Visualización de quiénes fueron los representantes con mayores ingresos, por cada región, para obtener un bonus anual</w:t>
-      </w:r>
-      <w:r>
-        <w:rPr>
-          <w:rFonts w:ascii="Times" w:eastAsia="Times" w:hAnsi="Times"/>
-          <w:i/>
-          <w:iCs/>
-          <w:color w:val="000000"/>
-          <w:sz w:val="20"/>
-          <w:szCs w:val="20"/>
-        </w:rPr>
-        <w:t xml:space="preserve">”. </w:t>
+        <w:t xml:space="preserve">“Visualización de quiénes fueron los representantes con mayores ingresos, por cada región, para obtener un bonus anual”. </w:t>
       </w:r>
     </w:p>
     <w:p>
@@ -11096,7 +11313,25 @@
           <w:sz w:val="20"/>
           <w:szCs w:val="20"/>
         </w:rPr>
-        <w:t>, se da paso a un menú despegable</w:t>
+        <w:t xml:space="preserve">, </w:t>
+      </w:r>
+      <w:r>
+        <w:rPr>
+          <w:rFonts w:ascii="Times" w:eastAsia="Times" w:hAnsi="Times"/>
+          <w:color w:val="000000"/>
+          <w:sz w:val="20"/>
+          <w:szCs w:val="20"/>
+        </w:rPr>
+        <w:t>abre</w:t>
+      </w:r>
+      <w:r>
+        <w:rPr>
+          <w:rFonts w:ascii="Times" w:eastAsia="Times" w:hAnsi="Times"/>
+          <w:color w:val="000000"/>
+          <w:sz w:val="20"/>
+          <w:szCs w:val="20"/>
+        </w:rPr>
+        <w:t xml:space="preserve"> paso a un menú despegable</w:t>
       </w:r>
       <w:r>
         <w:rPr>
@@ -13722,8 +13957,6 @@
         </w:tabs>
         <w:rPr>
           <w:rFonts w:ascii="Times" w:eastAsia="Times" w:hAnsi="Times"/>
-          <w:i/>
-          <w:iCs/>
           <w:color w:val="000000"/>
         </w:rPr>
       </w:pPr>
@@ -13854,6 +14087,309 @@
           <w:color w:val="000000"/>
         </w:rPr>
         <w:t xml:space="preserve"> </w:t>
+      </w:r>
+      <w:r>
+        <w:rPr>
+          <w:rFonts w:ascii="Times" w:eastAsia="Times" w:hAnsi="Times"/>
+          <w:b/>
+          <w:bCs/>
+          <w:color w:val="000000"/>
+        </w:rPr>
+        <w:t>Sugerencia</w:t>
+      </w:r>
+      <w:r>
+        <w:rPr>
+          <w:rFonts w:ascii="Times" w:eastAsia="Times" w:hAnsi="Times"/>
+          <w:color w:val="000000"/>
+        </w:rPr>
+        <w:t>: más bien, si desea, podría pasarle el campo de ‘</w:t>
+      </w:r>
+      <w:r>
+        <w:rPr>
+          <w:rFonts w:ascii="Times" w:eastAsia="Times" w:hAnsi="Times"/>
+          <w:color w:val="000000"/>
+        </w:rPr>
+        <w:t>R</w:t>
+      </w:r>
+      <w:r>
+        <w:rPr>
+          <w:rFonts w:ascii="Times" w:eastAsia="Times" w:hAnsi="Times"/>
+          <w:color w:val="000000"/>
+        </w:rPr>
+        <w:t xml:space="preserve">egion’ a </w:t>
+      </w:r>
+      <w:r>
+        <w:rPr>
+          <w:rFonts w:ascii="Times" w:eastAsia="Times" w:hAnsi="Times"/>
+          <w:color w:val="000000"/>
+        </w:rPr>
+        <w:t xml:space="preserve">la </w:t>
+      </w:r>
+      <w:r>
+        <w:rPr>
+          <w:rFonts w:ascii="Times" w:eastAsia="Times" w:hAnsi="Times"/>
+          <w:i/>
+          <w:iCs/>
+          <w:color w:val="000000"/>
+        </w:rPr>
+        <w:t>marca</w:t>
+      </w:r>
+      <w:r>
+        <w:rPr>
+          <w:rFonts w:ascii="Times" w:eastAsia="Times" w:hAnsi="Times"/>
+          <w:i/>
+          <w:iCs/>
+          <w:color w:val="000000"/>
+        </w:rPr>
+        <w:t xml:space="preserve"> </w:t>
+      </w:r>
+      <w:r>
+        <w:rPr>
+          <w:rFonts w:ascii="Times" w:eastAsia="Times" w:hAnsi="Times"/>
+          <w:color w:val="000000"/>
+        </w:rPr>
+        <w:t>‘Color’</w:t>
+      </w:r>
+      <w:r>
+        <w:rPr>
+          <w:rFonts w:ascii="Times" w:eastAsia="Times" w:hAnsi="Times"/>
+          <w:color w:val="000000"/>
+        </w:rPr>
+        <w:t>;</w:t>
+      </w:r>
+      <w:r>
+        <w:rPr>
+          <w:rFonts w:ascii="Times" w:eastAsia="Times" w:hAnsi="Times"/>
+          <w:color w:val="000000"/>
+        </w:rPr>
+        <w:t xml:space="preserve"> de tal manera que se visualice mejor</w:t>
+      </w:r>
+      <w:r>
+        <w:rPr>
+          <w:rFonts w:ascii="Times" w:eastAsia="Times" w:hAnsi="Times"/>
+          <w:color w:val="000000"/>
+        </w:rPr>
+        <w:t>, por medio de colores,</w:t>
+      </w:r>
+      <w:r>
+        <w:rPr>
+          <w:rFonts w:ascii="Times" w:eastAsia="Times" w:hAnsi="Times"/>
+          <w:color w:val="000000"/>
+        </w:rPr>
+        <w:t xml:space="preserve"> la distinción de los</w:t>
+      </w:r>
+      <w:r>
+        <w:rPr>
+          <w:rFonts w:ascii="Times" w:eastAsia="Times" w:hAnsi="Times"/>
+          <w:color w:val="000000"/>
+        </w:rPr>
+        <w:t xml:space="preserve"> </w:t>
+      </w:r>
+      <w:r>
+        <w:rPr>
+          <w:rFonts w:ascii="Times" w:eastAsia="Times" w:hAnsi="Times"/>
+          <w:color w:val="000000"/>
+        </w:rPr>
+        <w:t xml:space="preserve">vendedores por cada región. </w:t>
+      </w:r>
+    </w:p>
+    <w:p>
+      <w:pPr>
+        <w:pStyle w:val="Ttulo2"/>
+        <w:numPr>
+          <w:ilvl w:val="0"/>
+          <w:numId w:val="3"/>
+        </w:numPr>
+        <w:rPr>
+          <w:rFonts w:ascii="Times" w:eastAsia="Times" w:hAnsi="Times" w:cs="Times"/>
+          <w:b/>
+          <w:bCs/>
+          <w:color w:val="000000" w:themeColor="text1"/>
+          <w:sz w:val="24"/>
+          <w:szCs w:val="24"/>
+        </w:rPr>
+      </w:pPr>
+      <w:r>
+        <w:rPr>
+          <w:rFonts w:ascii="Times" w:eastAsia="Times" w:hAnsi="Times" w:cs="Times"/>
+          <w:b/>
+          <w:bCs/>
+          <w:color w:val="000000" w:themeColor="text1"/>
+          <w:sz w:val="24"/>
+          <w:szCs w:val="24"/>
+        </w:rPr>
+        <w:t xml:space="preserve">Añadiendo </w:t>
+      </w:r>
+      <w:r>
+        <w:rPr>
+          <w:rFonts w:ascii="Times" w:eastAsia="Times" w:hAnsi="Times" w:cs="Times"/>
+          <w:b/>
+          <w:bCs/>
+          <w:color w:val="000000" w:themeColor="text1"/>
+          <w:sz w:val="24"/>
+          <w:szCs w:val="24"/>
+        </w:rPr>
+        <w:t>Etiquetas y Formato</w:t>
+      </w:r>
+    </w:p>
+    <w:p>
+      <w:pPr>
+        <w:pStyle w:val="Ttulo3"/>
+        <w:rPr>
+          <w:rFonts w:ascii="Times" w:eastAsia="Times" w:hAnsi="Times" w:cs="Times"/>
+          <w:b/>
+          <w:bCs/>
+          <w:color w:val="000000" w:themeColor="text1"/>
+          <w:sz w:val="22"/>
+          <w:szCs w:val="22"/>
+        </w:rPr>
+      </w:pPr>
+      <w:r>
+        <w:rPr>
+          <w:rFonts w:ascii="Times" w:eastAsia="Times" w:hAnsi="Times" w:cs="Times"/>
+          <w:b/>
+          <w:bCs/>
+          <w:color w:val="000000" w:themeColor="text1"/>
+          <w:sz w:val="22"/>
+          <w:szCs w:val="22"/>
+        </w:rPr>
+        <w:t>Introducción a Etiquetas e importancia</w:t>
+      </w:r>
+    </w:p>
+    <w:p>
+      <w:pPr>
+        <w:rPr>
+          <w:rFonts w:ascii="Times" w:hAnsi="Times" w:cs="Times"/>
+          <w:b/>
+          <w:bCs/>
+          <w:color w:val="000000" w:themeColor="text1"/>
+        </w:rPr>
+      </w:pPr>
+      <w:r>
+        <w:rPr>
+          <w:rFonts w:ascii="Times" w:hAnsi="Times" w:cs="Times"/>
+          <w:sz w:val="20"/>
+          <w:szCs w:val="20"/>
+        </w:rPr>
+        <w:t xml:space="preserve">De antemano, entienda a las </w:t>
+      </w:r>
+      <w:r>
+        <w:rPr>
+          <w:rFonts w:ascii="Times" w:hAnsi="Times" w:cs="Times"/>
+          <w:b/>
+          <w:bCs/>
+          <w:i/>
+          <w:iCs/>
+          <w:sz w:val="20"/>
+          <w:szCs w:val="20"/>
+        </w:rPr>
+        <w:t>Etiquetas</w:t>
+      </w:r>
+      <w:r>
+        <w:rPr>
+          <w:rFonts w:ascii="Times" w:hAnsi="Times" w:cs="Times"/>
+          <w:sz w:val="20"/>
+          <w:szCs w:val="20"/>
+        </w:rPr>
+        <w:t xml:space="preserve"> como un reemplazo a las </w:t>
+      </w:r>
+      <w:r>
+        <w:rPr>
+          <w:rFonts w:ascii="Times" w:hAnsi="Times" w:cs="Times"/>
+          <w:b/>
+          <w:bCs/>
+          <w:i/>
+          <w:iCs/>
+          <w:sz w:val="20"/>
+          <w:szCs w:val="20"/>
+        </w:rPr>
+        <w:t xml:space="preserve">Tooltips </w:t>
+      </w:r>
+      <w:r>
+        <w:rPr>
+          <w:rFonts w:ascii="Times" w:hAnsi="Times" w:cs="Times"/>
+          <w:sz w:val="20"/>
+          <w:szCs w:val="20"/>
+        </w:rPr>
+        <w:t>para escenarios puntuales. En el campo de la</w:t>
+      </w:r>
+      <w:r>
+        <w:rPr>
+          <w:rFonts w:ascii="Times" w:hAnsi="Times" w:cs="Times"/>
+          <w:color w:val="4D5156"/>
+          <w:sz w:val="20"/>
+          <w:szCs w:val="20"/>
+          <w:shd w:val="clear" w:color="auto" w:fill="FFFFFF"/>
+        </w:rPr>
+        <w:t xml:space="preserve"> </w:t>
+      </w:r>
+      <w:r>
+        <w:rPr>
+          <w:rFonts w:ascii="Times" w:hAnsi="Times" w:cs="Times"/>
+          <w:sz w:val="20"/>
+          <w:szCs w:val="20"/>
+        </w:rPr>
+        <w:t xml:space="preserve">informática, un </w:t>
+      </w:r>
+      <w:r>
+        <w:rPr>
+          <w:rFonts w:ascii="Times" w:hAnsi="Times" w:cs="Times"/>
+          <w:b/>
+          <w:bCs/>
+          <w:sz w:val="20"/>
+          <w:szCs w:val="20"/>
+        </w:rPr>
+        <w:t>tooltip</w:t>
+      </w:r>
+      <w:r>
+        <w:rPr>
+          <w:rFonts w:ascii="Times" w:hAnsi="Times" w:cs="Times"/>
+          <w:sz w:val="20"/>
+          <w:szCs w:val="20"/>
+        </w:rPr>
+        <w:t xml:space="preserve"> o globo​​ es una herramienta de ayuda visual, que funciona al situar el cursor sobre algún elemento gráfico, mostrando una ayuda adicional para informar al usuario de la finalidad del elemento sobre el que se encuentra. Sin embargo, en varias ocasiones usted tendrá que imprimir sus visualizaciones, con lo cual el uso de Tooltips quedaría completamente deshabilitado. Ahora, en caso de que en la </w:t>
+      </w:r>
+      <w:r>
+        <w:rPr>
+          <w:rFonts w:ascii="Times" w:hAnsi="Times" w:cs="Times"/>
+          <w:i/>
+          <w:iCs/>
+          <w:sz w:val="20"/>
+          <w:szCs w:val="20"/>
+        </w:rPr>
+        <w:t>tooltip</w:t>
+      </w:r>
+      <w:r>
+        <w:rPr>
+          <w:rFonts w:ascii="Times" w:hAnsi="Times" w:cs="Times"/>
+          <w:sz w:val="20"/>
+          <w:szCs w:val="20"/>
+        </w:rPr>
+        <w:t xml:space="preserve"> haya conservado información relevante y diciente en relación con nuestra consulta o problema comercial a resolver, toca dejar reflejado físicamente esa información dentro del gráfico; de tal manera que, a la hora de imprimir la visualización, pueda ver dicha información requerida en su impresión: </w:t>
+      </w:r>
+      <w:r>
+        <w:rPr>
+          <w:rFonts w:ascii="Times" w:hAnsi="Times" w:cs="Times"/>
+          <w:b/>
+          <w:bCs/>
+          <w:sz w:val="20"/>
+          <w:szCs w:val="20"/>
+        </w:rPr>
+        <w:t>he aquí donde entra en juego la importancia de hacer uso de etiquetas.</w:t>
+      </w:r>
+      <w:r>
+        <w:rPr>
+          <w:rFonts w:ascii="Times" w:hAnsi="Times" w:cs="Times"/>
+          <w:sz w:val="20"/>
+          <w:szCs w:val="20"/>
+        </w:rPr>
+        <w:t xml:space="preserve"> </w:t>
+      </w:r>
+      <w:r>
+        <w:rPr>
+          <w:rFonts w:ascii="Times" w:hAnsi="Times" w:cs="Times"/>
+        </w:rPr>
+        <w:br/>
       </w:r>
     </w:p>
     <w:p>
@@ -13863,13 +14399,20 @@
         </w:tabs>
         <w:rPr>
           <w:rFonts w:ascii="Times" w:eastAsia="Times" w:hAnsi="Times"/>
-          <w:i/>
-          <w:iCs/>
-          <w:color w:val="000000"/>
-          <w:sz w:val="20"/>
-          <w:szCs w:val="20"/>
-        </w:rPr>
-      </w:pPr>
+          <w:color w:val="000000"/>
+          <w:sz w:val="20"/>
+          <w:szCs w:val="20"/>
+        </w:rPr>
+      </w:pPr>
+      <w:r>
+        <w:rPr>
+          <w:rFonts w:ascii="Times" w:eastAsia="Times" w:hAnsi="Times"/>
+          <w:color w:val="000000"/>
+          <w:sz w:val="20"/>
+          <w:szCs w:val="20"/>
+        </w:rPr>
+        <w:t xml:space="preserve">Partamos que tenemos el siguiente gráfico (continuamos con el ejercicio anterior): </w:t>
+      </w:r>
     </w:p>
     <w:p>
       <w:pPr>
@@ -13878,13 +14421,61 @@
         </w:tabs>
         <w:rPr>
           <w:rFonts w:ascii="Times" w:eastAsia="Times" w:hAnsi="Times"/>
-          <w:i/>
-          <w:iCs/>
-          <w:color w:val="000000"/>
-          <w:sz w:val="20"/>
-          <w:szCs w:val="20"/>
-        </w:rPr>
-      </w:pPr>
+          <w:color w:val="000000"/>
+          <w:sz w:val="20"/>
+          <w:szCs w:val="20"/>
+        </w:rPr>
+      </w:pPr>
+      <w:r>
+        <w:rPr>
+          <w:rFonts w:ascii="Times" w:eastAsia="Times" w:hAnsi="Times"/>
+          <w:noProof/>
+          <w:color w:val="000000"/>
+          <w:sz w:val="20"/>
+          <w:szCs w:val="20"/>
+        </w:rPr>
+        <w:drawing>
+          <wp:inline distT="0" distB="0" distL="0" distR="0" wp14:anchorId="60AE3380" wp14:editId="11D44337">
+            <wp:extent cx="3905250" cy="3732479"/>
+            <wp:effectExtent l="0" t="0" r="0" b="1905"/>
+            <wp:docPr id="42" name="Imagen 42" descr="Gráfico, Gráfico de barras&#10;&#10;Descripción generada automáticamente"/>
+            <wp:cNvGraphicFramePr>
+              <a:graphicFrameLocks xmlns:a="http://schemas.openxmlformats.org/drawingml/2006/main" noChangeAspect="1"/>
+            </wp:cNvGraphicFramePr>
+            <a:graphic xmlns:a="http://schemas.openxmlformats.org/drawingml/2006/main">
+              <a:graphicData uri="http://schemas.openxmlformats.org/drawingml/2006/picture">
+                <pic:pic xmlns:pic="http://schemas.openxmlformats.org/drawingml/2006/picture">
+                  <pic:nvPicPr>
+                    <pic:cNvPr id="42" name="Imagen 42" descr="Gráfico, Gráfico de barras&#10;&#10;Descripción generada automáticamente"/>
+                    <pic:cNvPicPr/>
+                  </pic:nvPicPr>
+                  <pic:blipFill>
+                    <a:blip r:embed="rId46">
+                      <a:extLst>
+                        <a:ext uri="{28A0092B-C50C-407E-A947-70E740481C1C}">
+                          <a14:useLocalDpi xmlns:a14="http://schemas.microsoft.com/office/drawing/2010/main" val="0"/>
+                        </a:ext>
+                      </a:extLst>
+                    </a:blip>
+                    <a:stretch>
+                      <a:fillRect/>
+                    </a:stretch>
+                  </pic:blipFill>
+                  <pic:spPr>
+                    <a:xfrm>
+                      <a:off x="0" y="0"/>
+                      <a:ext cx="3910746" cy="3737732"/>
+                    </a:xfrm>
+                    <a:prstGeom prst="rect">
+                      <a:avLst/>
+                    </a:prstGeom>
+                  </pic:spPr>
+                </pic:pic>
+              </a:graphicData>
+            </a:graphic>
+          </wp:inline>
+        </w:drawing>
+      </w:r>
     </w:p>
     <w:p>
       <w:pPr>
@@ -13893,12 +14484,2010 @@
         </w:tabs>
         <w:rPr>
           <w:rFonts w:ascii="Times" w:eastAsia="Times" w:hAnsi="Times"/>
-          <w:color w:val="000000"/>
-          <w:sz w:val="20"/>
-          <w:szCs w:val="20"/>
-        </w:rPr>
-      </w:pPr>
-    </w:p>
+          <w:b/>
+          <w:bCs/>
+          <w:color w:val="000000"/>
+          <w:sz w:val="20"/>
+          <w:szCs w:val="20"/>
+        </w:rPr>
+      </w:pPr>
+      <w:r>
+        <w:rPr>
+          <w:rFonts w:ascii="Times" w:eastAsia="Times" w:hAnsi="Times"/>
+          <w:color w:val="000000"/>
+          <w:sz w:val="20"/>
+          <w:szCs w:val="20"/>
+        </w:rPr>
+        <w:t xml:space="preserve">Si se percata, no se tiene una visión completamente clara sobre cuánto fue la cantidad exacta de ingresos generados por cada representante de venta, y eso podría dificultar la lectura del gráfico cuando se pretende dar agilidad y eficiencia a la interpretación de éstos. </w:t>
+      </w:r>
+      <w:r>
+        <w:rPr>
+          <w:rFonts w:ascii="Times" w:eastAsia="Times" w:hAnsi="Times"/>
+          <w:color w:val="000000"/>
+          <w:sz w:val="20"/>
+          <w:szCs w:val="20"/>
+          <w:u w:val="single"/>
+        </w:rPr>
+        <w:t>Hay que hacer las cosas fáciles y rápidas de entender en un gráfico</w:t>
+      </w:r>
+      <w:r>
+        <w:rPr>
+          <w:rFonts w:ascii="Times" w:eastAsia="Times" w:hAnsi="Times"/>
+          <w:color w:val="000000"/>
+          <w:sz w:val="20"/>
+          <w:szCs w:val="20"/>
+        </w:rPr>
+        <w:t xml:space="preserve">. </w:t>
+      </w:r>
+      <w:r>
+        <w:rPr>
+          <w:rFonts w:ascii="Times" w:eastAsia="Times" w:hAnsi="Times"/>
+          <w:b/>
+          <w:bCs/>
+          <w:color w:val="000000"/>
+          <w:sz w:val="20"/>
+          <w:szCs w:val="20"/>
+        </w:rPr>
+        <w:t xml:space="preserve">Pasémosle entonces el campo ‘Revenue’ a la </w:t>
+      </w:r>
+      <w:r>
+        <w:rPr>
+          <w:rFonts w:ascii="Times" w:eastAsia="Times" w:hAnsi="Times"/>
+          <w:b/>
+          <w:bCs/>
+          <w:i/>
+          <w:iCs/>
+          <w:color w:val="000000"/>
+          <w:sz w:val="20"/>
+          <w:szCs w:val="20"/>
+        </w:rPr>
+        <w:t xml:space="preserve">marca </w:t>
+      </w:r>
+      <w:r>
+        <w:rPr>
+          <w:rFonts w:ascii="Times" w:eastAsia="Times" w:hAnsi="Times"/>
+          <w:b/>
+          <w:bCs/>
+          <w:color w:val="000000"/>
+          <w:sz w:val="20"/>
+          <w:szCs w:val="20"/>
+        </w:rPr>
+        <w:t>‘Etiqueta’. Queda el gráfico así:</w:t>
+      </w:r>
+    </w:p>
+    <w:p>
+      <w:pPr>
+        <w:tabs>
+          <w:tab w:val="left" w:pos="6960"/>
+        </w:tabs>
+        <w:rPr>
+          <w:rFonts w:ascii="Times" w:eastAsia="Times" w:hAnsi="Times"/>
+          <w:b/>
+          <w:bCs/>
+          <w:color w:val="000000"/>
+          <w:sz w:val="20"/>
+          <w:szCs w:val="20"/>
+        </w:rPr>
+      </w:pPr>
+      <w:r>
+        <w:rPr>
+          <w:rFonts w:ascii="Times" w:eastAsia="Times" w:hAnsi="Times"/>
+          <w:b/>
+          <w:bCs/>
+          <w:noProof/>
+          <w:color w:val="000000"/>
+          <w:sz w:val="20"/>
+          <w:szCs w:val="20"/>
+        </w:rPr>
+        <w:lastRenderedPageBreak/>
+        <w:drawing>
+          <wp:inline distT="0" distB="0" distL="0" distR="0" wp14:anchorId="62C39DA6" wp14:editId="5CC53F3D">
+            <wp:extent cx="3825555" cy="3695700"/>
+            <wp:effectExtent l="0" t="0" r="3810" b="0"/>
+            <wp:docPr id="51" name="Imagen 51" descr="Gráfico, Gráfico de barras&#10;&#10;Descripción generada automáticamente"/>
+            <wp:cNvGraphicFramePr>
+              <a:graphicFrameLocks xmlns:a="http://schemas.openxmlformats.org/drawingml/2006/main" noChangeAspect="1"/>
+            </wp:cNvGraphicFramePr>
+            <a:graphic xmlns:a="http://schemas.openxmlformats.org/drawingml/2006/main">
+              <a:graphicData uri="http://schemas.openxmlformats.org/drawingml/2006/picture">
+                <pic:pic xmlns:pic="http://schemas.openxmlformats.org/drawingml/2006/picture">
+                  <pic:nvPicPr>
+                    <pic:cNvPr id="51" name="Imagen 51" descr="Gráfico, Gráfico de barras&#10;&#10;Descripción generada automáticamente"/>
+                    <pic:cNvPicPr/>
+                  </pic:nvPicPr>
+                  <pic:blipFill>
+                    <a:blip r:embed="rId47">
+                      <a:extLst>
+                        <a:ext uri="{28A0092B-C50C-407E-A947-70E740481C1C}">
+                          <a14:useLocalDpi xmlns:a14="http://schemas.microsoft.com/office/drawing/2010/main" val="0"/>
+                        </a:ext>
+                      </a:extLst>
+                    </a:blip>
+                    <a:stretch>
+                      <a:fillRect/>
+                    </a:stretch>
+                  </pic:blipFill>
+                  <pic:spPr>
+                    <a:xfrm>
+                      <a:off x="0" y="0"/>
+                      <a:ext cx="3853230" cy="3722436"/>
+                    </a:xfrm>
+                    <a:prstGeom prst="rect">
+                      <a:avLst/>
+                    </a:prstGeom>
+                  </pic:spPr>
+                </pic:pic>
+              </a:graphicData>
+            </a:graphic>
+          </wp:inline>
+        </w:drawing>
+      </w:r>
+    </w:p>
+    <w:p>
+      <w:pPr>
+        <w:pStyle w:val="Ttulo3"/>
+        <w:rPr>
+          <w:rFonts w:ascii="Times" w:eastAsia="Times" w:hAnsi="Times" w:cs="Times"/>
+          <w:b/>
+          <w:bCs/>
+          <w:color w:val="000000" w:themeColor="text1"/>
+          <w:sz w:val="22"/>
+          <w:szCs w:val="22"/>
+        </w:rPr>
+      </w:pPr>
+      <w:r>
+        <w:rPr>
+          <w:rFonts w:ascii="Times" w:eastAsia="Times" w:hAnsi="Times" w:cs="Times"/>
+          <w:b/>
+          <w:bCs/>
+          <w:color w:val="000000" w:themeColor="text1"/>
+          <w:sz w:val="22"/>
+          <w:szCs w:val="22"/>
+        </w:rPr>
+        <w:t xml:space="preserve">Marca </w:t>
+      </w:r>
+      <w:r>
+        <w:rPr>
+          <w:rFonts w:ascii="Times" w:eastAsia="Times" w:hAnsi="Times" w:cs="Times"/>
+          <w:b/>
+          <w:bCs/>
+          <w:i/>
+          <w:iCs/>
+          <w:color w:val="000000" w:themeColor="text1"/>
+          <w:sz w:val="22"/>
+          <w:szCs w:val="22"/>
+        </w:rPr>
+        <w:t>Etiqueta</w:t>
+      </w:r>
+      <w:r>
+        <w:rPr>
+          <w:rFonts w:ascii="Times" w:eastAsia="Times" w:hAnsi="Times" w:cs="Times"/>
+          <w:b/>
+          <w:bCs/>
+          <w:color w:val="000000" w:themeColor="text1"/>
+          <w:sz w:val="22"/>
+          <w:szCs w:val="22"/>
+        </w:rPr>
+        <w:t xml:space="preserve"> a fondo</w:t>
+      </w:r>
+      <w:r>
+        <w:rPr>
+          <w:rFonts w:ascii="Times" w:eastAsia="Times" w:hAnsi="Times" w:cs="Times"/>
+          <w:b/>
+          <w:bCs/>
+          <w:color w:val="000000" w:themeColor="text1"/>
+          <w:sz w:val="22"/>
+          <w:szCs w:val="22"/>
+        </w:rPr>
+        <w:t>: edición de etiquetas</w:t>
+      </w:r>
+      <w:r>
+        <w:rPr>
+          <w:rFonts w:ascii="Times" w:eastAsia="Times" w:hAnsi="Times" w:cs="Times"/>
+          <w:b/>
+          <w:bCs/>
+          <w:color w:val="000000" w:themeColor="text1"/>
+          <w:sz w:val="22"/>
+          <w:szCs w:val="22"/>
+        </w:rPr>
+        <w:br/>
+      </w:r>
+    </w:p>
+    <w:p>
+      <w:pPr>
+        <w:tabs>
+          <w:tab w:val="left" w:pos="6960"/>
+        </w:tabs>
+        <w:rPr>
+          <w:rFonts w:ascii="Times" w:eastAsia="Times" w:hAnsi="Times"/>
+          <w:color w:val="000000"/>
+          <w:sz w:val="20"/>
+          <w:szCs w:val="20"/>
+        </w:rPr>
+      </w:pPr>
+      <w:r>
+        <w:rPr>
+          <w:rFonts w:ascii="Times" w:eastAsia="Times" w:hAnsi="Times"/>
+          <w:color w:val="000000"/>
+          <w:sz w:val="20"/>
+          <w:szCs w:val="20"/>
+        </w:rPr>
+        <w:t>Si hace clic en ‘</w:t>
+      </w:r>
+      <w:r>
+        <w:rPr>
+          <w:rFonts w:ascii="Times" w:eastAsia="Times" w:hAnsi="Times"/>
+          <w:color w:val="000000"/>
+          <w:sz w:val="20"/>
+          <w:szCs w:val="20"/>
+        </w:rPr>
+        <w:t>Etiqueta</w:t>
+      </w:r>
+      <w:r>
+        <w:rPr>
+          <w:rFonts w:ascii="Times" w:eastAsia="Times" w:hAnsi="Times"/>
+          <w:color w:val="000000"/>
+          <w:sz w:val="20"/>
+          <w:szCs w:val="20"/>
+        </w:rPr>
+        <w:t>’ podrá determinar la configuración de l</w:t>
+      </w:r>
+      <w:r>
+        <w:rPr>
+          <w:rFonts w:ascii="Times" w:eastAsia="Times" w:hAnsi="Times"/>
+          <w:color w:val="000000"/>
+          <w:sz w:val="20"/>
+          <w:szCs w:val="20"/>
+        </w:rPr>
+        <w:t xml:space="preserve">as etiquetas </w:t>
+      </w:r>
+      <w:r>
+        <w:rPr>
+          <w:rFonts w:ascii="Times" w:eastAsia="Times" w:hAnsi="Times"/>
+          <w:color w:val="000000"/>
+          <w:sz w:val="20"/>
+          <w:szCs w:val="20"/>
+        </w:rPr>
+        <w:t xml:space="preserve">sobre su visualización, </w:t>
+      </w:r>
+      <w:r>
+        <w:rPr>
+          <w:rFonts w:ascii="Times" w:eastAsia="Times" w:hAnsi="Times"/>
+          <w:color w:val="000000"/>
+          <w:sz w:val="20"/>
+          <w:szCs w:val="20"/>
+        </w:rPr>
+        <w:t>abre</w:t>
+      </w:r>
+      <w:r>
+        <w:rPr>
+          <w:rFonts w:ascii="Times" w:eastAsia="Times" w:hAnsi="Times"/>
+          <w:color w:val="000000"/>
+          <w:sz w:val="20"/>
+          <w:szCs w:val="20"/>
+        </w:rPr>
+        <w:t xml:space="preserve"> paso a un menú despegable, tal que así:</w:t>
+      </w:r>
+    </w:p>
+    <w:p>
+      <w:pPr>
+        <w:tabs>
+          <w:tab w:val="left" w:pos="6960"/>
+        </w:tabs>
+        <w:rPr>
+          <w:rFonts w:ascii="Times" w:eastAsia="Times" w:hAnsi="Times"/>
+          <w:color w:val="000000"/>
+          <w:sz w:val="20"/>
+          <w:szCs w:val="20"/>
+        </w:rPr>
+      </w:pPr>
+      <w:r>
+        <w:rPr>
+          <w:rFonts w:ascii="Times" w:eastAsia="Times" w:hAnsi="Times"/>
+          <w:noProof/>
+          <w:color w:val="000000"/>
+          <w:sz w:val="20"/>
+          <w:szCs w:val="20"/>
+        </w:rPr>
+        <w:drawing>
+          <wp:inline distT="0" distB="0" distL="0" distR="0" wp14:anchorId="61C8D4F8" wp14:editId="5F3203A9">
+            <wp:extent cx="1171575" cy="1318022"/>
+            <wp:effectExtent l="0" t="0" r="0" b="0"/>
+            <wp:docPr id="45" name="Imagen 45" descr="Interfaz de usuario gráfica, Texto, Aplicación&#10;&#10;Descripción generada automáticamente"/>
+            <wp:cNvGraphicFramePr>
+              <a:graphicFrameLocks xmlns:a="http://schemas.openxmlformats.org/drawingml/2006/main" noChangeAspect="1"/>
+            </wp:cNvGraphicFramePr>
+            <a:graphic xmlns:a="http://schemas.openxmlformats.org/drawingml/2006/main">
+              <a:graphicData uri="http://schemas.openxmlformats.org/drawingml/2006/picture">
+                <pic:pic xmlns:pic="http://schemas.openxmlformats.org/drawingml/2006/picture">
+                  <pic:nvPicPr>
+                    <pic:cNvPr id="45" name="Imagen 45" descr="Interfaz de usuario gráfica, Texto, Aplicación&#10;&#10;Descripción generada automáticamente"/>
+                    <pic:cNvPicPr/>
+                  </pic:nvPicPr>
+                  <pic:blipFill>
+                    <a:blip r:embed="rId48">
+                      <a:extLst>
+                        <a:ext uri="{28A0092B-C50C-407E-A947-70E740481C1C}">
+                          <a14:useLocalDpi xmlns:a14="http://schemas.microsoft.com/office/drawing/2010/main" val="0"/>
+                        </a:ext>
+                      </a:extLst>
+                    </a:blip>
+                    <a:stretch>
+                      <a:fillRect/>
+                    </a:stretch>
+                  </pic:blipFill>
+                  <pic:spPr>
+                    <a:xfrm>
+                      <a:off x="0" y="0"/>
+                      <a:ext cx="1186381" cy="1334679"/>
+                    </a:xfrm>
+                    <a:prstGeom prst="rect">
+                      <a:avLst/>
+                    </a:prstGeom>
+                  </pic:spPr>
+                </pic:pic>
+              </a:graphicData>
+            </a:graphic>
+          </wp:inline>
+        </w:drawing>
+      </w:r>
+    </w:p>
+    <w:p>
+      <w:pPr>
+        <w:tabs>
+          <w:tab w:val="left" w:pos="6960"/>
+        </w:tabs>
+        <w:rPr>
+          <w:rFonts w:ascii="Times" w:eastAsia="Times" w:hAnsi="Times"/>
+          <w:color w:val="000000"/>
+          <w:sz w:val="20"/>
+          <w:szCs w:val="20"/>
+        </w:rPr>
+      </w:pPr>
+      <w:r>
+        <w:rPr>
+          <w:rFonts w:ascii="Times" w:eastAsia="Times" w:hAnsi="Times"/>
+          <w:color w:val="000000"/>
+          <w:sz w:val="20"/>
+          <w:szCs w:val="20"/>
+        </w:rPr>
+        <w:t>Hagamos clic ahora en ‘Editar etiqueta’</w:t>
+      </w:r>
+      <w:r>
+        <w:rPr>
+          <w:rFonts w:ascii="Times" w:eastAsia="Times" w:hAnsi="Times"/>
+          <w:color w:val="000000"/>
+          <w:sz w:val="20"/>
+          <w:szCs w:val="20"/>
+        </w:rPr>
+        <w:t xml:space="preserve"> y veremos lo siguiente: </w:t>
+      </w:r>
+    </w:p>
+    <w:p>
+      <w:pPr>
+        <w:tabs>
+          <w:tab w:val="left" w:pos="6960"/>
+        </w:tabs>
+        <w:rPr>
+          <w:rFonts w:ascii="Times" w:eastAsia="Times" w:hAnsi="Times"/>
+          <w:color w:val="000000"/>
+          <w:sz w:val="20"/>
+          <w:szCs w:val="20"/>
+        </w:rPr>
+      </w:pPr>
+      <w:r>
+        <w:rPr>
+          <w:rFonts w:ascii="Times" w:eastAsia="Times" w:hAnsi="Times"/>
+          <w:noProof/>
+          <w:color w:val="000000"/>
+          <w:sz w:val="20"/>
+          <w:szCs w:val="20"/>
+        </w:rPr>
+        <w:drawing>
+          <wp:inline distT="0" distB="0" distL="0" distR="0" wp14:anchorId="5A2382AF" wp14:editId="2D055454">
+            <wp:extent cx="5295900" cy="1987610"/>
+            <wp:effectExtent l="0" t="0" r="0" b="0"/>
+            <wp:docPr id="46" name="Imagen 46" descr="Interfaz de usuario gráfica, Texto, Aplicación, Correo electrónico&#10;&#10;Descripción generada automáticamente"/>
+            <wp:cNvGraphicFramePr>
+              <a:graphicFrameLocks xmlns:a="http://schemas.openxmlformats.org/drawingml/2006/main" noChangeAspect="1"/>
+            </wp:cNvGraphicFramePr>
+            <a:graphic xmlns:a="http://schemas.openxmlformats.org/drawingml/2006/main">
+              <a:graphicData uri="http://schemas.openxmlformats.org/drawingml/2006/picture">
+                <pic:pic xmlns:pic="http://schemas.openxmlformats.org/drawingml/2006/picture">
+                  <pic:nvPicPr>
+                    <pic:cNvPr id="46" name="Imagen 46" descr="Interfaz de usuario gráfica, Texto, Aplicación, Correo electrónico&#10;&#10;Descripción generada automáticamente"/>
+                    <pic:cNvPicPr/>
+                  </pic:nvPicPr>
+                  <pic:blipFill>
+                    <a:blip r:embed="rId49">
+                      <a:extLst>
+                        <a:ext uri="{28A0092B-C50C-407E-A947-70E740481C1C}">
+                          <a14:useLocalDpi xmlns:a14="http://schemas.microsoft.com/office/drawing/2010/main" val="0"/>
+                        </a:ext>
+                      </a:extLst>
+                    </a:blip>
+                    <a:stretch>
+                      <a:fillRect/>
+                    </a:stretch>
+                  </pic:blipFill>
+                  <pic:spPr>
+                    <a:xfrm>
+                      <a:off x="0" y="0"/>
+                      <a:ext cx="5308303" cy="1992265"/>
+                    </a:xfrm>
+                    <a:prstGeom prst="rect">
+                      <a:avLst/>
+                    </a:prstGeom>
+                  </pic:spPr>
+                </pic:pic>
+              </a:graphicData>
+            </a:graphic>
+          </wp:inline>
+        </w:drawing>
+      </w:r>
+    </w:p>
+    <w:p>
+      <w:pPr>
+        <w:tabs>
+          <w:tab w:val="left" w:pos="6960"/>
+        </w:tabs>
+        <w:rPr>
+          <w:rFonts w:ascii="Times" w:eastAsia="Times" w:hAnsi="Times"/>
+          <w:color w:val="000000"/>
+          <w:sz w:val="20"/>
+          <w:szCs w:val="20"/>
+        </w:rPr>
+      </w:pPr>
+      <w:r>
+        <w:rPr>
+          <w:rFonts w:ascii="Times" w:eastAsia="Times" w:hAnsi="Times"/>
+          <w:color w:val="000000"/>
+          <w:sz w:val="20"/>
+          <w:szCs w:val="20"/>
+        </w:rPr>
+        <w:lastRenderedPageBreak/>
+        <w:t xml:space="preserve">El recurso es realmente intuitivo, </w:t>
+      </w:r>
+      <w:r>
+        <w:rPr>
+          <w:rFonts w:ascii="Times" w:eastAsia="Times" w:hAnsi="Times"/>
+          <w:color w:val="000000"/>
+          <w:sz w:val="20"/>
+          <w:szCs w:val="20"/>
+        </w:rPr>
+        <w:t xml:space="preserve">pero vamos paso a paso. Como solamente tenemos situado el campo ‘Revenue’ sobre la </w:t>
+      </w:r>
+      <w:r>
+        <w:rPr>
+          <w:rFonts w:ascii="Times" w:eastAsia="Times" w:hAnsi="Times"/>
+          <w:i/>
+          <w:iCs/>
+          <w:color w:val="000000"/>
+          <w:sz w:val="20"/>
+          <w:szCs w:val="20"/>
+        </w:rPr>
+        <w:t xml:space="preserve">marca </w:t>
+      </w:r>
+      <w:r>
+        <w:rPr>
+          <w:rFonts w:ascii="Times" w:eastAsia="Times" w:hAnsi="Times"/>
+          <w:color w:val="000000"/>
+          <w:sz w:val="20"/>
+          <w:szCs w:val="20"/>
+        </w:rPr>
+        <w:t xml:space="preserve">‘Etiqueta’, entonces, sólo podemos manipular </w:t>
+      </w:r>
+      <w:r>
+        <w:rPr>
+          <w:rFonts w:ascii="Times" w:eastAsia="Times" w:hAnsi="Times"/>
+          <w:color w:val="000000"/>
+          <w:sz w:val="20"/>
+          <w:szCs w:val="20"/>
+        </w:rPr>
+        <w:t>la</w:t>
+      </w:r>
+      <w:r>
+        <w:rPr>
+          <w:rFonts w:ascii="Times" w:eastAsia="Times" w:hAnsi="Times"/>
+          <w:color w:val="000000"/>
+          <w:sz w:val="20"/>
+          <w:szCs w:val="20"/>
+        </w:rPr>
+        <w:t xml:space="preserve">s </w:t>
+      </w:r>
+      <w:r>
+        <w:rPr>
+          <w:rFonts w:ascii="Times" w:eastAsia="Times" w:hAnsi="Times"/>
+          <w:color w:val="000000"/>
+          <w:sz w:val="20"/>
+          <w:szCs w:val="20"/>
+        </w:rPr>
+        <w:t>etiqueta</w:t>
+      </w:r>
+      <w:r>
+        <w:rPr>
+          <w:rFonts w:ascii="Times" w:eastAsia="Times" w:hAnsi="Times"/>
+          <w:color w:val="000000"/>
+          <w:sz w:val="20"/>
+          <w:szCs w:val="20"/>
+        </w:rPr>
+        <w:t>s</w:t>
+      </w:r>
+      <w:r>
+        <w:rPr>
+          <w:rFonts w:ascii="Times" w:eastAsia="Times" w:hAnsi="Times"/>
+          <w:color w:val="000000"/>
+          <w:sz w:val="20"/>
+          <w:szCs w:val="20"/>
+        </w:rPr>
+        <w:t xml:space="preserve"> </w:t>
+      </w:r>
+      <w:r>
+        <w:rPr>
+          <w:rFonts w:ascii="Times" w:eastAsia="Times" w:hAnsi="Times"/>
+          <w:color w:val="000000"/>
+          <w:sz w:val="20"/>
+          <w:szCs w:val="20"/>
+        </w:rPr>
+        <w:t xml:space="preserve">reflejadas </w:t>
+      </w:r>
+      <w:r>
+        <w:rPr>
+          <w:rFonts w:ascii="Times" w:eastAsia="Times" w:hAnsi="Times"/>
+          <w:color w:val="000000"/>
+          <w:sz w:val="20"/>
+          <w:szCs w:val="20"/>
+        </w:rPr>
+        <w:t>de ‘Revenue’</w:t>
+      </w:r>
+      <w:r>
+        <w:rPr>
+          <w:rFonts w:ascii="Times" w:eastAsia="Times" w:hAnsi="Times"/>
+          <w:color w:val="000000"/>
+          <w:sz w:val="20"/>
+          <w:szCs w:val="20"/>
+        </w:rPr>
+        <w:t>.</w:t>
+      </w:r>
+    </w:p>
+    <w:p>
+      <w:pPr>
+        <w:tabs>
+          <w:tab w:val="left" w:pos="6960"/>
+        </w:tabs>
+        <w:rPr>
+          <w:rFonts w:ascii="Times" w:eastAsia="Times" w:hAnsi="Times"/>
+          <w:color w:val="000000"/>
+          <w:sz w:val="20"/>
+          <w:szCs w:val="20"/>
+        </w:rPr>
+      </w:pPr>
+      <w:r>
+        <w:rPr>
+          <w:rFonts w:ascii="Times" w:eastAsia="Times" w:hAnsi="Times"/>
+          <w:color w:val="000000"/>
+          <w:sz w:val="20"/>
+          <w:szCs w:val="20"/>
+        </w:rPr>
+        <w:t xml:space="preserve">En el recurso </w:t>
+      </w:r>
+      <w:r>
+        <w:rPr>
+          <w:rFonts w:ascii="Times" w:eastAsia="Times" w:hAnsi="Times"/>
+          <w:color w:val="000000"/>
+          <w:sz w:val="20"/>
+          <w:szCs w:val="20"/>
+        </w:rPr>
+        <w:t xml:space="preserve">para ‘Editar etiqueta’ usted puede modificar, a su antojo, todo el formato </w:t>
+      </w:r>
+      <w:r>
+        <w:rPr>
+          <w:rFonts w:ascii="Times" w:eastAsia="Times" w:hAnsi="Times"/>
+          <w:color w:val="000000"/>
+          <w:sz w:val="20"/>
+          <w:szCs w:val="20"/>
+        </w:rPr>
+        <w:t>con el</w:t>
+      </w:r>
+      <w:r>
+        <w:rPr>
+          <w:rFonts w:ascii="Times" w:eastAsia="Times" w:hAnsi="Times"/>
+          <w:color w:val="000000"/>
+          <w:sz w:val="20"/>
+          <w:szCs w:val="20"/>
+        </w:rPr>
+        <w:t xml:space="preserve"> que las etiquetas </w:t>
+      </w:r>
+      <w:r>
+        <w:rPr>
+          <w:rFonts w:ascii="Times" w:eastAsia="Times" w:hAnsi="Times"/>
+          <w:color w:val="000000"/>
+          <w:sz w:val="20"/>
+          <w:szCs w:val="20"/>
+        </w:rPr>
+        <w:t>son presentadas visualmente dentro del gráfico</w:t>
+      </w:r>
+      <w:r>
+        <w:rPr>
+          <w:rFonts w:ascii="Times" w:eastAsia="Times" w:hAnsi="Times"/>
+          <w:color w:val="000000"/>
+          <w:sz w:val="20"/>
+          <w:szCs w:val="20"/>
+        </w:rPr>
+        <w:t xml:space="preserve">; </w:t>
+      </w:r>
+      <w:r>
+        <w:rPr>
+          <w:rFonts w:ascii="Times" w:eastAsia="Times" w:hAnsi="Times"/>
+          <w:color w:val="000000"/>
+          <w:sz w:val="20"/>
+          <w:szCs w:val="20"/>
+        </w:rPr>
+        <w:t>para nuestro caso, todas las etiquetas de</w:t>
+      </w:r>
+      <w:r>
+        <w:rPr>
+          <w:rFonts w:ascii="Times" w:eastAsia="Times" w:hAnsi="Times"/>
+          <w:color w:val="000000"/>
+          <w:sz w:val="20"/>
+          <w:szCs w:val="20"/>
+        </w:rPr>
+        <w:t xml:space="preserve"> ‘revenue’</w:t>
+      </w:r>
+      <w:r>
+        <w:rPr>
+          <w:rFonts w:ascii="Times" w:eastAsia="Times" w:hAnsi="Times"/>
+          <w:color w:val="000000"/>
+          <w:sz w:val="20"/>
+          <w:szCs w:val="20"/>
+        </w:rPr>
+        <w:t xml:space="preserve"> dentro del gráfico </w:t>
+      </w:r>
+      <w:r>
+        <w:rPr>
+          <w:rFonts w:ascii="Times" w:eastAsia="Times" w:hAnsi="Times"/>
+          <w:color w:val="000000"/>
+          <w:sz w:val="20"/>
+          <w:szCs w:val="20"/>
+        </w:rPr>
+        <w:t>pueden adquirir un formato propio y personalizado</w:t>
+      </w:r>
+      <w:r>
+        <w:rPr>
+          <w:rFonts w:ascii="Times" w:eastAsia="Times" w:hAnsi="Times"/>
+          <w:color w:val="000000"/>
+          <w:sz w:val="20"/>
+          <w:szCs w:val="20"/>
+        </w:rPr>
+        <w:t xml:space="preserve">: elegir fuente, color </w:t>
+      </w:r>
+      <w:r>
+        <w:rPr>
+          <w:rFonts w:ascii="Times" w:eastAsia="Times" w:hAnsi="Times"/>
+          <w:color w:val="000000"/>
+          <w:sz w:val="20"/>
+          <w:szCs w:val="20"/>
+        </w:rPr>
+        <w:t xml:space="preserve">y tamaño de la </w:t>
+      </w:r>
+      <w:r>
+        <w:rPr>
+          <w:rFonts w:ascii="Times" w:eastAsia="Times" w:hAnsi="Times"/>
+          <w:color w:val="000000"/>
+          <w:sz w:val="20"/>
+          <w:szCs w:val="20"/>
+        </w:rPr>
+        <w:t>etiqueta</w:t>
+      </w:r>
+      <w:r>
+        <w:rPr>
+          <w:rFonts w:ascii="Times" w:eastAsia="Times" w:hAnsi="Times"/>
+          <w:color w:val="000000"/>
+          <w:sz w:val="20"/>
+          <w:szCs w:val="20"/>
+        </w:rPr>
+        <w:t>, si el contenido textual de las etiquetas va en negrilla</w:t>
+      </w:r>
+      <w:r>
+        <w:rPr>
+          <w:rFonts w:ascii="Times" w:eastAsia="Times" w:hAnsi="Times"/>
+          <w:color w:val="000000"/>
+          <w:sz w:val="20"/>
+          <w:szCs w:val="20"/>
+        </w:rPr>
+        <w:t>, cursiva o subrayad</w:t>
+      </w:r>
+      <w:r>
+        <w:rPr>
+          <w:rFonts w:ascii="Times" w:eastAsia="Times" w:hAnsi="Times"/>
+          <w:color w:val="000000"/>
+          <w:sz w:val="20"/>
+          <w:szCs w:val="20"/>
+        </w:rPr>
+        <w:t xml:space="preserve">o y su alineación. </w:t>
+      </w:r>
+      <w:r>
+        <w:rPr>
+          <w:rFonts w:ascii="Times" w:eastAsia="Times" w:hAnsi="Times"/>
+          <w:color w:val="000000"/>
+          <w:sz w:val="20"/>
+          <w:szCs w:val="20"/>
+        </w:rPr>
+        <w:t>Adicionalmente, podemos incluso agregar más contenido textual</w:t>
+      </w:r>
+      <w:r>
+        <w:rPr>
+          <w:rFonts w:ascii="Times" w:eastAsia="Times" w:hAnsi="Times"/>
+          <w:color w:val="000000"/>
+          <w:sz w:val="20"/>
+          <w:szCs w:val="20"/>
+        </w:rPr>
+        <w:t xml:space="preserve"> a nuestras etiquetas</w:t>
+      </w:r>
+      <w:r>
+        <w:rPr>
+          <w:rFonts w:ascii="Times" w:eastAsia="Times" w:hAnsi="Times"/>
+          <w:color w:val="000000"/>
+          <w:sz w:val="20"/>
+          <w:szCs w:val="20"/>
+        </w:rPr>
+        <w:t xml:space="preserve"> (dentro del recuadro blanco, con bordes azules, listo para escribir)</w:t>
+      </w:r>
+      <w:r>
+        <w:rPr>
+          <w:rFonts w:ascii="Times" w:eastAsia="Times" w:hAnsi="Times"/>
+          <w:color w:val="000000"/>
+          <w:sz w:val="20"/>
+          <w:szCs w:val="20"/>
+        </w:rPr>
+        <w:t xml:space="preserve">, esto con la finalidad de </w:t>
+      </w:r>
+      <w:r>
+        <w:rPr>
+          <w:rFonts w:ascii="Times" w:eastAsia="Times" w:hAnsi="Times"/>
+          <w:color w:val="000000"/>
+          <w:sz w:val="20"/>
+          <w:szCs w:val="20"/>
+        </w:rPr>
+        <w:t xml:space="preserve">darle más referencias a la etiqueta en cuestión. </w:t>
+      </w:r>
+      <w:r>
+        <w:rPr>
+          <w:rFonts w:ascii="Times" w:eastAsia="Times" w:hAnsi="Times"/>
+          <w:color w:val="000000"/>
+          <w:sz w:val="20"/>
+          <w:szCs w:val="20"/>
+        </w:rPr>
+        <w:t xml:space="preserve"> </w:t>
+      </w:r>
+      <w:r>
+        <w:rPr>
+          <w:rFonts w:ascii="Times" w:eastAsia="Times" w:hAnsi="Times"/>
+          <w:color w:val="000000"/>
+          <w:sz w:val="20"/>
+          <w:szCs w:val="20"/>
+        </w:rPr>
+        <w:t xml:space="preserve">Por ejemplo, a cada una de las etiquetas de </w:t>
+      </w:r>
+      <w:r>
+        <w:rPr>
+          <w:rFonts w:ascii="Times" w:eastAsia="Times" w:hAnsi="Times"/>
+          <w:i/>
+          <w:iCs/>
+          <w:color w:val="000000"/>
+          <w:sz w:val="20"/>
+          <w:szCs w:val="20"/>
+        </w:rPr>
+        <w:t xml:space="preserve">Revenue </w:t>
+      </w:r>
+      <w:r>
+        <w:rPr>
+          <w:rFonts w:ascii="Times" w:eastAsia="Times" w:hAnsi="Times"/>
+          <w:color w:val="000000"/>
+          <w:sz w:val="20"/>
+          <w:szCs w:val="20"/>
+        </w:rPr>
+        <w:t>vamos a adicionarle una palabra inicial de referencia</w:t>
+      </w:r>
+      <w:r>
+        <w:rPr>
+          <w:rFonts w:ascii="Times" w:eastAsia="Times" w:hAnsi="Times"/>
+          <w:color w:val="000000"/>
+          <w:sz w:val="20"/>
+          <w:szCs w:val="20"/>
+        </w:rPr>
+        <w:t xml:space="preserve"> que sea</w:t>
+      </w:r>
+      <w:r>
+        <w:rPr>
+          <w:rFonts w:ascii="Times" w:eastAsia="Times" w:hAnsi="Times"/>
+          <w:color w:val="000000"/>
+          <w:sz w:val="20"/>
+          <w:szCs w:val="20"/>
+        </w:rPr>
+        <w:t xml:space="preserve">: </w:t>
+      </w:r>
+      <w:r>
+        <w:rPr>
+          <w:rFonts w:ascii="Times" w:eastAsia="Times" w:hAnsi="Times"/>
+          <w:color w:val="000000"/>
+          <w:sz w:val="20"/>
+          <w:szCs w:val="20"/>
+        </w:rPr>
+        <w:t>‘</w:t>
+      </w:r>
+      <w:r>
+        <w:rPr>
+          <w:rFonts w:ascii="Times" w:eastAsia="Times" w:hAnsi="Times"/>
+          <w:i/>
+          <w:iCs/>
+          <w:color w:val="000000"/>
+          <w:sz w:val="20"/>
+          <w:szCs w:val="20"/>
+        </w:rPr>
+        <w:t>Net</w:t>
+      </w:r>
+      <w:r>
+        <w:rPr>
+          <w:rFonts w:ascii="Times" w:eastAsia="Times" w:hAnsi="Times"/>
+          <w:i/>
+          <w:iCs/>
+          <w:color w:val="000000"/>
+          <w:sz w:val="20"/>
+          <w:szCs w:val="20"/>
+        </w:rPr>
+        <w:t>’</w:t>
+      </w:r>
+      <w:r>
+        <w:rPr>
+          <w:rFonts w:ascii="Times" w:eastAsia="Times" w:hAnsi="Times"/>
+          <w:i/>
+          <w:iCs/>
+          <w:color w:val="000000"/>
+          <w:sz w:val="20"/>
+          <w:szCs w:val="20"/>
+        </w:rPr>
+        <w:t xml:space="preserve"> </w:t>
+      </w:r>
+      <w:r>
+        <w:rPr>
+          <w:rFonts w:ascii="Times" w:eastAsia="Times" w:hAnsi="Times"/>
+          <w:color w:val="000000"/>
+          <w:sz w:val="20"/>
+          <w:szCs w:val="20"/>
+        </w:rPr>
+        <w:t xml:space="preserve">(incluyendo </w:t>
+      </w:r>
+      <w:r>
+        <w:rPr>
+          <w:rFonts w:ascii="Times" w:eastAsia="Times" w:hAnsi="Times"/>
+          <w:color w:val="000000"/>
+          <w:sz w:val="20"/>
+          <w:szCs w:val="20"/>
+        </w:rPr>
+        <w:t>también el formato de cursiva en ella</w:t>
+      </w:r>
+      <w:r>
+        <w:rPr>
+          <w:rFonts w:ascii="Times" w:eastAsia="Times" w:hAnsi="Times"/>
+          <w:color w:val="000000"/>
+          <w:sz w:val="20"/>
+          <w:szCs w:val="20"/>
+        </w:rPr>
+        <w:t>)</w:t>
+      </w:r>
+      <w:r>
+        <w:rPr>
+          <w:rFonts w:ascii="Times" w:eastAsia="Times" w:hAnsi="Times"/>
+          <w:color w:val="000000"/>
+          <w:sz w:val="20"/>
+          <w:szCs w:val="20"/>
+        </w:rPr>
+        <w:t>, tal que así:</w:t>
+      </w:r>
+    </w:p>
+    <w:p>
+      <w:pPr>
+        <w:tabs>
+          <w:tab w:val="left" w:pos="6960"/>
+        </w:tabs>
+        <w:rPr>
+          <w:rFonts w:ascii="Times" w:eastAsia="Times" w:hAnsi="Times"/>
+          <w:color w:val="000000"/>
+          <w:sz w:val="20"/>
+          <w:szCs w:val="20"/>
+        </w:rPr>
+      </w:pPr>
+      <w:r>
+        <w:rPr>
+          <w:rFonts w:ascii="Times" w:eastAsia="Times" w:hAnsi="Times"/>
+          <w:noProof/>
+          <w:color w:val="000000"/>
+          <w:sz w:val="20"/>
+          <w:szCs w:val="20"/>
+        </w:rPr>
+        <w:drawing>
+          <wp:inline distT="0" distB="0" distL="0" distR="0" wp14:anchorId="794576AE" wp14:editId="64ABDBB5">
+            <wp:extent cx="5612130" cy="2110740"/>
+            <wp:effectExtent l="0" t="0" r="0" b="0"/>
+            <wp:docPr id="49" name="Imagen 49" descr="Interfaz de usuario gráfica, Texto, Aplicación, Correo electrónico&#10;&#10;Descripción generada automáticamente"/>
+            <wp:cNvGraphicFramePr>
+              <a:graphicFrameLocks xmlns:a="http://schemas.openxmlformats.org/drawingml/2006/main" noChangeAspect="1"/>
+            </wp:cNvGraphicFramePr>
+            <a:graphic xmlns:a="http://schemas.openxmlformats.org/drawingml/2006/main">
+              <a:graphicData uri="http://schemas.openxmlformats.org/drawingml/2006/picture">
+                <pic:pic xmlns:pic="http://schemas.openxmlformats.org/drawingml/2006/picture">
+                  <pic:nvPicPr>
+                    <pic:cNvPr id="49" name="Imagen 49" descr="Interfaz de usuario gráfica, Texto, Aplicación, Correo electrónico&#10;&#10;Descripción generada automáticamente"/>
+                    <pic:cNvPicPr/>
+                  </pic:nvPicPr>
+                  <pic:blipFill>
+                    <a:blip r:embed="rId50">
+                      <a:extLst>
+                        <a:ext uri="{28A0092B-C50C-407E-A947-70E740481C1C}">
+                          <a14:useLocalDpi xmlns:a14="http://schemas.microsoft.com/office/drawing/2010/main" val="0"/>
+                        </a:ext>
+                      </a:extLst>
+                    </a:blip>
+                    <a:stretch>
+                      <a:fillRect/>
+                    </a:stretch>
+                  </pic:blipFill>
+                  <pic:spPr>
+                    <a:xfrm>
+                      <a:off x="0" y="0"/>
+                      <a:ext cx="5612130" cy="2110740"/>
+                    </a:xfrm>
+                    <a:prstGeom prst="rect">
+                      <a:avLst/>
+                    </a:prstGeom>
+                  </pic:spPr>
+                </pic:pic>
+              </a:graphicData>
+            </a:graphic>
+          </wp:inline>
+        </w:drawing>
+      </w:r>
+    </w:p>
+    <w:p>
+      <w:pPr>
+        <w:tabs>
+          <w:tab w:val="left" w:pos="6960"/>
+        </w:tabs>
+        <w:rPr>
+          <w:rFonts w:ascii="Times" w:eastAsia="Times" w:hAnsi="Times"/>
+          <w:color w:val="000000"/>
+          <w:sz w:val="20"/>
+          <w:szCs w:val="20"/>
+        </w:rPr>
+      </w:pPr>
+      <w:r>
+        <w:rPr>
+          <w:rFonts w:ascii="Times" w:eastAsia="Times" w:hAnsi="Times"/>
+          <w:color w:val="000000"/>
+          <w:sz w:val="20"/>
+          <w:szCs w:val="20"/>
+        </w:rPr>
+        <w:t>Veamos…</w:t>
+      </w:r>
+    </w:p>
+    <w:p>
+      <w:pPr>
+        <w:tabs>
+          <w:tab w:val="left" w:pos="6960"/>
+        </w:tabs>
+        <w:rPr>
+          <w:rFonts w:ascii="Times" w:eastAsia="Times" w:hAnsi="Times"/>
+          <w:color w:val="000000"/>
+          <w:sz w:val="20"/>
+          <w:szCs w:val="20"/>
+        </w:rPr>
+      </w:pPr>
+      <w:r>
+        <w:rPr>
+          <w:rFonts w:ascii="Times" w:eastAsia="Times" w:hAnsi="Times"/>
+          <w:noProof/>
+          <w:color w:val="000000"/>
+          <w:sz w:val="20"/>
+          <w:szCs w:val="20"/>
+        </w:rPr>
+        <w:drawing>
+          <wp:inline distT="0" distB="0" distL="0" distR="0" wp14:anchorId="77B618E9" wp14:editId="71C31039">
+            <wp:extent cx="4105275" cy="3965924"/>
+            <wp:effectExtent l="0" t="0" r="0" b="0"/>
+            <wp:docPr id="50" name="Imagen 50" descr="Gráfico, Gráfico de barras&#10;&#10;Descripción generada automáticamente"/>
+            <wp:cNvGraphicFramePr>
+              <a:graphicFrameLocks xmlns:a="http://schemas.openxmlformats.org/drawingml/2006/main" noChangeAspect="1"/>
+            </wp:cNvGraphicFramePr>
+            <a:graphic xmlns:a="http://schemas.openxmlformats.org/drawingml/2006/main">
+              <a:graphicData uri="http://schemas.openxmlformats.org/drawingml/2006/picture">
+                <pic:pic xmlns:pic="http://schemas.openxmlformats.org/drawingml/2006/picture">
+                  <pic:nvPicPr>
+                    <pic:cNvPr id="50" name="Imagen 50" descr="Gráfico, Gráfico de barras&#10;&#10;Descripción generada automáticamente"/>
+                    <pic:cNvPicPr/>
+                  </pic:nvPicPr>
+                  <pic:blipFill>
+                    <a:blip r:embed="rId51">
+                      <a:extLst>
+                        <a:ext uri="{28A0092B-C50C-407E-A947-70E740481C1C}">
+                          <a14:useLocalDpi xmlns:a14="http://schemas.microsoft.com/office/drawing/2010/main" val="0"/>
+                        </a:ext>
+                      </a:extLst>
+                    </a:blip>
+                    <a:stretch>
+                      <a:fillRect/>
+                    </a:stretch>
+                  </pic:blipFill>
+                  <pic:spPr>
+                    <a:xfrm>
+                      <a:off x="0" y="0"/>
+                      <a:ext cx="4117000" cy="3977251"/>
+                    </a:xfrm>
+                    <a:prstGeom prst="rect">
+                      <a:avLst/>
+                    </a:prstGeom>
+                  </pic:spPr>
+                </pic:pic>
+              </a:graphicData>
+            </a:graphic>
+          </wp:inline>
+        </w:drawing>
+      </w:r>
+    </w:p>
+    <w:p>
+      <w:pPr>
+        <w:pStyle w:val="Ttulo3"/>
+        <w:rPr>
+          <w:rFonts w:ascii="Times" w:eastAsia="Times" w:hAnsi="Times" w:cs="Times"/>
+          <w:b/>
+          <w:bCs/>
+          <w:color w:val="000000" w:themeColor="text1"/>
+          <w:sz w:val="22"/>
+          <w:szCs w:val="22"/>
+        </w:rPr>
+      </w:pPr>
+      <w:r>
+        <w:rPr>
+          <w:rFonts w:ascii="Times" w:eastAsia="Times" w:hAnsi="Times" w:cs="Times"/>
+          <w:b/>
+          <w:bCs/>
+          <w:color w:val="000000" w:themeColor="text1"/>
+          <w:sz w:val="22"/>
+          <w:szCs w:val="22"/>
+        </w:rPr>
+        <w:lastRenderedPageBreak/>
+        <w:t>Formatos</w:t>
+      </w:r>
+      <w:r>
+        <w:rPr>
+          <w:rFonts w:ascii="Times" w:eastAsia="Times" w:hAnsi="Times" w:cs="Times"/>
+          <w:b/>
+          <w:bCs/>
+          <w:color w:val="000000" w:themeColor="text1"/>
+          <w:sz w:val="22"/>
+          <w:szCs w:val="22"/>
+        </w:rPr>
+        <w:t xml:space="preserve">: </w:t>
+      </w:r>
+      <w:r>
+        <w:rPr>
+          <w:rFonts w:ascii="Times" w:eastAsia="Times" w:hAnsi="Times" w:cs="Times"/>
+          <w:b/>
+          <w:bCs/>
+          <w:color w:val="000000" w:themeColor="text1"/>
+          <w:sz w:val="22"/>
+          <w:szCs w:val="22"/>
+        </w:rPr>
+        <w:t xml:space="preserve">En </w:t>
+      </w:r>
+      <w:r>
+        <w:rPr>
+          <w:rFonts w:ascii="Times" w:eastAsia="Times" w:hAnsi="Times" w:cs="Times"/>
+          <w:b/>
+          <w:bCs/>
+          <w:color w:val="000000" w:themeColor="text1"/>
+          <w:sz w:val="22"/>
+          <w:szCs w:val="22"/>
+        </w:rPr>
+        <w:t>Worksheet</w:t>
+      </w:r>
+      <w:r>
+        <w:rPr>
+          <w:rFonts w:ascii="Times" w:eastAsia="Times" w:hAnsi="Times" w:cs="Times"/>
+          <w:b/>
+          <w:bCs/>
+          <w:color w:val="000000" w:themeColor="text1"/>
+          <w:sz w:val="22"/>
+          <w:szCs w:val="22"/>
+        </w:rPr>
+        <w:t>,</w:t>
+      </w:r>
+      <w:r>
+        <w:rPr>
+          <w:rFonts w:ascii="Times" w:eastAsia="Times" w:hAnsi="Times" w:cs="Times"/>
+          <w:b/>
+          <w:bCs/>
+          <w:color w:val="000000" w:themeColor="text1"/>
+          <w:sz w:val="22"/>
+          <w:szCs w:val="22"/>
+        </w:rPr>
+        <w:t xml:space="preserve"> Etiquetas</w:t>
+      </w:r>
+      <w:r>
+        <w:rPr>
+          <w:rFonts w:ascii="Times" w:eastAsia="Times" w:hAnsi="Times" w:cs="Times"/>
+          <w:b/>
+          <w:bCs/>
+          <w:color w:val="000000" w:themeColor="text1"/>
+          <w:sz w:val="22"/>
+          <w:szCs w:val="22"/>
+        </w:rPr>
+        <w:t xml:space="preserve"> </w:t>
+      </w:r>
+      <w:r>
+        <w:rPr>
+          <w:rFonts w:ascii="Times" w:eastAsia="Times" w:hAnsi="Times" w:cs="Times"/>
+          <w:b/>
+          <w:bCs/>
+          <w:color w:val="000000" w:themeColor="text1"/>
+          <w:sz w:val="22"/>
+          <w:szCs w:val="22"/>
+        </w:rPr>
+        <w:t>&amp; Eje</w:t>
+      </w:r>
+      <w:r>
+        <w:rPr>
+          <w:rFonts w:ascii="Times" w:eastAsia="Times" w:hAnsi="Times" w:cs="Times"/>
+          <w:b/>
+          <w:bCs/>
+          <w:color w:val="000000" w:themeColor="text1"/>
+          <w:sz w:val="22"/>
+          <w:szCs w:val="22"/>
+        </w:rPr>
+        <w:t>s</w:t>
+      </w:r>
+      <w:r>
+        <w:rPr>
+          <w:rFonts w:ascii="Times" w:eastAsia="Times" w:hAnsi="Times" w:cs="Times"/>
+          <w:b/>
+          <w:bCs/>
+          <w:color w:val="000000" w:themeColor="text1"/>
+          <w:sz w:val="22"/>
+          <w:szCs w:val="22"/>
+        </w:rPr>
+        <w:br/>
+      </w:r>
+    </w:p>
+    <w:p>
+      <w:pPr>
+        <w:rPr>
+          <w:rFonts w:ascii="Times" w:eastAsia="Times" w:hAnsi="Times"/>
+          <w:color w:val="000000"/>
+          <w:sz w:val="20"/>
+          <w:szCs w:val="20"/>
+        </w:rPr>
+      </w:pPr>
+      <w:r>
+        <w:rPr>
+          <w:rFonts w:ascii="Times" w:eastAsia="Times" w:hAnsi="Times" w:cs="Times"/>
+          <w:b/>
+          <w:bCs/>
+          <w:i/>
+          <w:iCs/>
+          <w:color w:val="000000" w:themeColor="text1"/>
+          <w:sz w:val="20"/>
+          <w:szCs w:val="20"/>
+        </w:rPr>
+        <w:t>En Worksheet</w:t>
+      </w:r>
+      <w:r>
+        <w:rPr>
+          <w:rFonts w:ascii="Times" w:eastAsia="Times" w:hAnsi="Times" w:cs="Times"/>
+          <w:b/>
+          <w:bCs/>
+          <w:i/>
+          <w:iCs/>
+          <w:color w:val="000000" w:themeColor="text1"/>
+          <w:sz w:val="20"/>
+          <w:szCs w:val="20"/>
+        </w:rPr>
+        <w:br/>
+      </w:r>
+      <w:r>
+        <w:rPr>
+          <w:rFonts w:ascii="Times" w:eastAsia="Times" w:hAnsi="Times"/>
+          <w:color w:val="000000"/>
+          <w:sz w:val="20"/>
+          <w:szCs w:val="20"/>
+        </w:rPr>
+        <w:t xml:space="preserve">Si desea </w:t>
+      </w:r>
+      <w:r>
+        <w:rPr>
+          <w:rFonts w:ascii="Times" w:eastAsia="Times" w:hAnsi="Times"/>
+          <w:color w:val="000000"/>
+          <w:sz w:val="20"/>
+          <w:szCs w:val="20"/>
+        </w:rPr>
+        <w:t xml:space="preserve">personalizar el formato de su hoja de trabajo </w:t>
+      </w:r>
+      <w:r>
+        <w:rPr>
+          <w:rFonts w:ascii="Times" w:eastAsia="Times" w:hAnsi="Times"/>
+          <w:color w:val="000000"/>
+          <w:sz w:val="20"/>
+          <w:szCs w:val="20"/>
+        </w:rPr>
+        <w:t xml:space="preserve">(Worksheet) </w:t>
+      </w:r>
+      <w:r>
+        <w:rPr>
+          <w:rFonts w:ascii="Times" w:eastAsia="Times" w:hAnsi="Times"/>
+          <w:color w:val="000000"/>
+          <w:sz w:val="20"/>
+          <w:szCs w:val="20"/>
+        </w:rPr>
+        <w:t>d</w:t>
+      </w:r>
+      <w:r>
+        <w:rPr>
+          <w:rFonts w:ascii="Times" w:eastAsia="Times" w:hAnsi="Times"/>
+          <w:color w:val="000000"/>
+          <w:sz w:val="20"/>
+          <w:szCs w:val="20"/>
+        </w:rPr>
+        <w:t xml:space="preserve">el </w:t>
+      </w:r>
+      <w:r>
+        <w:rPr>
+          <w:rFonts w:ascii="Times" w:eastAsia="Times" w:hAnsi="Times"/>
+          <w:i/>
+          <w:iCs/>
+          <w:color w:val="000000"/>
+          <w:sz w:val="20"/>
+          <w:szCs w:val="20"/>
+        </w:rPr>
+        <w:t>dashboard</w:t>
+      </w:r>
+      <w:r>
+        <w:rPr>
+          <w:rFonts w:ascii="Times" w:eastAsia="Times" w:hAnsi="Times"/>
+          <w:i/>
+          <w:iCs/>
+          <w:color w:val="000000"/>
+          <w:sz w:val="20"/>
+          <w:szCs w:val="20"/>
+        </w:rPr>
+        <w:t xml:space="preserve"> </w:t>
+      </w:r>
+      <w:r>
+        <w:rPr>
+          <w:rFonts w:ascii="Times" w:eastAsia="Times" w:hAnsi="Times"/>
+          <w:color w:val="000000"/>
+          <w:sz w:val="20"/>
+          <w:szCs w:val="20"/>
+        </w:rPr>
+        <w:t xml:space="preserve">sólo basta con que sitúe sobre su visualización, haga clic derecho y se despliegue el siguiente menú: </w:t>
+      </w:r>
+    </w:p>
+    <w:p>
+      <w:pPr>
+        <w:rPr>
+          <w:rFonts w:ascii="Times" w:eastAsia="Times" w:hAnsi="Times"/>
+          <w:color w:val="000000"/>
+          <w:sz w:val="20"/>
+          <w:szCs w:val="20"/>
+        </w:rPr>
+      </w:pPr>
+      <w:r>
+        <w:rPr>
+          <w:rFonts w:ascii="Times" w:eastAsia="Times" w:hAnsi="Times"/>
+          <w:noProof/>
+          <w:color w:val="000000"/>
+          <w:sz w:val="20"/>
+          <w:szCs w:val="20"/>
+        </w:rPr>
+        <w:drawing>
+          <wp:inline distT="0" distB="0" distL="0" distR="0" wp14:anchorId="0CC04980" wp14:editId="01992B22">
+            <wp:extent cx="2010056" cy="1076475"/>
+            <wp:effectExtent l="0" t="0" r="9525" b="9525"/>
+            <wp:docPr id="52" name="Imagen 52" descr="Interfaz de usuario gráfica, Texto, Aplicación, Correo electrónico&#10;&#10;Descripción generada automáticamente"/>
+            <wp:cNvGraphicFramePr>
+              <a:graphicFrameLocks xmlns:a="http://schemas.openxmlformats.org/drawingml/2006/main" noChangeAspect="1"/>
+            </wp:cNvGraphicFramePr>
+            <a:graphic xmlns:a="http://schemas.openxmlformats.org/drawingml/2006/main">
+              <a:graphicData uri="http://schemas.openxmlformats.org/drawingml/2006/picture">
+                <pic:pic xmlns:pic="http://schemas.openxmlformats.org/drawingml/2006/picture">
+                  <pic:nvPicPr>
+                    <pic:cNvPr id="52" name="Imagen 52" descr="Interfaz de usuario gráfica, Texto, Aplicación, Correo electrónico&#10;&#10;Descripción generada automáticamente"/>
+                    <pic:cNvPicPr/>
+                  </pic:nvPicPr>
+                  <pic:blipFill>
+                    <a:blip r:embed="rId52">
+                      <a:extLst>
+                        <a:ext uri="{28A0092B-C50C-407E-A947-70E740481C1C}">
+                          <a14:useLocalDpi xmlns:a14="http://schemas.microsoft.com/office/drawing/2010/main" val="0"/>
+                        </a:ext>
+                      </a:extLst>
+                    </a:blip>
+                    <a:stretch>
+                      <a:fillRect/>
+                    </a:stretch>
+                  </pic:blipFill>
+                  <pic:spPr>
+                    <a:xfrm>
+                      <a:off x="0" y="0"/>
+                      <a:ext cx="2010056" cy="1076475"/>
+                    </a:xfrm>
+                    <a:prstGeom prst="rect">
+                      <a:avLst/>
+                    </a:prstGeom>
+                  </pic:spPr>
+                </pic:pic>
+              </a:graphicData>
+            </a:graphic>
+          </wp:inline>
+        </w:drawing>
+      </w:r>
+    </w:p>
+    <w:p>
+      <w:pPr>
+        <w:rPr>
+          <w:rFonts w:ascii="Times" w:eastAsia="Times" w:hAnsi="Times" w:cs="Times"/>
+          <w:b/>
+          <w:bCs/>
+          <w:color w:val="000000" w:themeColor="text1"/>
+          <w:sz w:val="20"/>
+          <w:szCs w:val="20"/>
+        </w:rPr>
+      </w:pPr>
+      <w:r>
+        <w:rPr>
+          <w:rFonts w:ascii="Times" w:eastAsia="Times" w:hAnsi="Times" w:cs="Times"/>
+          <w:b/>
+          <w:bCs/>
+          <w:i/>
+          <w:iCs/>
+          <w:color w:val="000000" w:themeColor="text1"/>
+          <w:sz w:val="20"/>
+          <w:szCs w:val="20"/>
+        </w:rPr>
+        <w:t xml:space="preserve">En </w:t>
+      </w:r>
+      <w:r>
+        <w:rPr>
+          <w:rFonts w:ascii="Times" w:eastAsia="Times" w:hAnsi="Times" w:cs="Times"/>
+          <w:b/>
+          <w:bCs/>
+          <w:i/>
+          <w:iCs/>
+          <w:color w:val="000000" w:themeColor="text1"/>
+          <w:sz w:val="20"/>
+          <w:szCs w:val="20"/>
+        </w:rPr>
+        <w:t>Etiquetas</w:t>
+      </w:r>
+      <w:r>
+        <w:rPr>
+          <w:rFonts w:ascii="Times" w:eastAsia="Times" w:hAnsi="Times" w:cs="Times"/>
+          <w:b/>
+          <w:bCs/>
+          <w:i/>
+          <w:iCs/>
+          <w:color w:val="000000" w:themeColor="text1"/>
+          <w:sz w:val="20"/>
+          <w:szCs w:val="20"/>
+        </w:rPr>
+        <w:br/>
+      </w:r>
+      <w:r>
+        <w:rPr>
+          <w:rFonts w:ascii="Times" w:eastAsia="Times" w:hAnsi="Times"/>
+          <w:color w:val="000000"/>
+          <w:sz w:val="20"/>
+          <w:szCs w:val="20"/>
+        </w:rPr>
+        <w:t>Ahora,</w:t>
+      </w:r>
+      <w:r>
+        <w:rPr>
+          <w:rFonts w:ascii="Times" w:eastAsia="Times" w:hAnsi="Times"/>
+          <w:color w:val="000000"/>
+          <w:sz w:val="20"/>
+          <w:szCs w:val="20"/>
+        </w:rPr>
+        <w:t xml:space="preserve"> si su interés es personalizar formato de propiamente una etiqueta, debe hacer clic derecho sobre la etiqueta en cuestión</w:t>
+      </w:r>
+      <w:r>
+        <w:rPr>
+          <w:rFonts w:ascii="Times" w:eastAsia="Times" w:hAnsi="Times"/>
+          <w:color w:val="000000"/>
+          <w:sz w:val="20"/>
+          <w:szCs w:val="20"/>
+        </w:rPr>
+        <w:t xml:space="preserve">, en este caso, estamos trabajando con las etiquetas de ‘Revenue’; es decir, con esta etiqueta: </w:t>
+      </w:r>
+    </w:p>
+    <w:p>
+      <w:pPr>
+        <w:tabs>
+          <w:tab w:val="left" w:pos="6960"/>
+        </w:tabs>
+        <w:rPr>
+          <w:rFonts w:ascii="Times" w:eastAsia="Times" w:hAnsi="Times"/>
+          <w:color w:val="000000"/>
+          <w:sz w:val="20"/>
+          <w:szCs w:val="20"/>
+        </w:rPr>
+      </w:pPr>
+      <w:r>
+        <w:rPr>
+          <w:rFonts w:ascii="Times" w:eastAsia="Times" w:hAnsi="Times"/>
+          <w:noProof/>
+          <w:color w:val="000000"/>
+          <w:sz w:val="20"/>
+          <w:szCs w:val="20"/>
+        </w:rPr>
+        <w:drawing>
+          <wp:inline distT="0" distB="0" distL="0" distR="0" wp14:anchorId="5FFE1606" wp14:editId="7430B0DF">
+            <wp:extent cx="1590897" cy="209579"/>
+            <wp:effectExtent l="0" t="0" r="9525" b="0"/>
+            <wp:docPr id="53" name="Imagen 53"/>
+            <wp:cNvGraphicFramePr>
+              <a:graphicFrameLocks xmlns:a="http://schemas.openxmlformats.org/drawingml/2006/main" noChangeAspect="1"/>
+            </wp:cNvGraphicFramePr>
+            <a:graphic xmlns:a="http://schemas.openxmlformats.org/drawingml/2006/main">
+              <a:graphicData uri="http://schemas.openxmlformats.org/drawingml/2006/picture">
+                <pic:pic xmlns:pic="http://schemas.openxmlformats.org/drawingml/2006/picture">
+                  <pic:nvPicPr>
+                    <pic:cNvPr id="53" name="Imagen 53"/>
+                    <pic:cNvPicPr/>
+                  </pic:nvPicPr>
+                  <pic:blipFill>
+                    <a:blip r:embed="rId53">
+                      <a:extLst>
+                        <a:ext uri="{28A0092B-C50C-407E-A947-70E740481C1C}">
+                          <a14:useLocalDpi xmlns:a14="http://schemas.microsoft.com/office/drawing/2010/main" val="0"/>
+                        </a:ext>
+                      </a:extLst>
+                    </a:blip>
+                    <a:stretch>
+                      <a:fillRect/>
+                    </a:stretch>
+                  </pic:blipFill>
+                  <pic:spPr>
+                    <a:xfrm>
+                      <a:off x="0" y="0"/>
+                      <a:ext cx="1590897" cy="209579"/>
+                    </a:xfrm>
+                    <a:prstGeom prst="rect">
+                      <a:avLst/>
+                    </a:prstGeom>
+                  </pic:spPr>
+                </pic:pic>
+              </a:graphicData>
+            </a:graphic>
+          </wp:inline>
+        </w:drawing>
+      </w:r>
+    </w:p>
+    <w:p>
+      <w:pPr>
+        <w:tabs>
+          <w:tab w:val="left" w:pos="6960"/>
+        </w:tabs>
+        <w:rPr>
+          <w:rFonts w:ascii="Times" w:eastAsia="Times" w:hAnsi="Times"/>
+          <w:color w:val="000000"/>
+          <w:sz w:val="20"/>
+          <w:szCs w:val="20"/>
+        </w:rPr>
+      </w:pPr>
+      <w:r>
+        <w:rPr>
+          <w:rFonts w:ascii="Times" w:eastAsia="Times" w:hAnsi="Times" w:cs="Times"/>
+          <w:b/>
+          <w:bCs/>
+          <w:i/>
+          <w:iCs/>
+          <w:color w:val="000000" w:themeColor="text1"/>
+          <w:sz w:val="20"/>
+          <w:szCs w:val="20"/>
+        </w:rPr>
+        <w:t xml:space="preserve">En </w:t>
+      </w:r>
+      <w:r>
+        <w:rPr>
+          <w:rFonts w:ascii="Times" w:eastAsia="Times" w:hAnsi="Times" w:cs="Times"/>
+          <w:b/>
+          <w:bCs/>
+          <w:i/>
+          <w:iCs/>
+          <w:color w:val="000000" w:themeColor="text1"/>
+          <w:sz w:val="20"/>
+          <w:szCs w:val="20"/>
+        </w:rPr>
+        <w:t>E</w:t>
+      </w:r>
+      <w:r>
+        <w:rPr>
+          <w:rFonts w:ascii="Times" w:eastAsia="Times" w:hAnsi="Times" w:cs="Times"/>
+          <w:b/>
+          <w:bCs/>
+          <w:i/>
+          <w:iCs/>
+          <w:color w:val="000000" w:themeColor="text1"/>
+          <w:sz w:val="20"/>
+          <w:szCs w:val="20"/>
+        </w:rPr>
+        <w:t>je</w:t>
+      </w:r>
+      <w:r>
+        <w:rPr>
+          <w:rFonts w:ascii="Times" w:eastAsia="Times" w:hAnsi="Times" w:cs="Times"/>
+          <w:b/>
+          <w:bCs/>
+          <w:i/>
+          <w:iCs/>
+          <w:color w:val="000000" w:themeColor="text1"/>
+          <w:sz w:val="20"/>
+          <w:szCs w:val="20"/>
+        </w:rPr>
+        <w:t>s</w:t>
+      </w:r>
+      <w:r>
+        <w:rPr>
+          <w:rFonts w:ascii="Times" w:eastAsia="Times" w:hAnsi="Times" w:cs="Times"/>
+          <w:b/>
+          <w:bCs/>
+          <w:i/>
+          <w:iCs/>
+          <w:color w:val="000000" w:themeColor="text1"/>
+          <w:sz w:val="20"/>
+          <w:szCs w:val="20"/>
+        </w:rPr>
+        <w:t xml:space="preserve"> (incluye Panel)</w:t>
+      </w:r>
+      <w:r>
+        <w:rPr>
+          <w:rFonts w:ascii="Times" w:eastAsia="Times" w:hAnsi="Times" w:cs="Times"/>
+          <w:b/>
+          <w:bCs/>
+          <w:i/>
+          <w:iCs/>
+          <w:color w:val="000000" w:themeColor="text1"/>
+          <w:sz w:val="20"/>
+          <w:szCs w:val="20"/>
+        </w:rPr>
+        <w:br/>
+      </w:r>
+      <w:r>
+        <w:rPr>
+          <w:rFonts w:ascii="Times" w:eastAsia="Times" w:hAnsi="Times"/>
+          <w:color w:val="000000"/>
+          <w:sz w:val="20"/>
+          <w:szCs w:val="20"/>
+        </w:rPr>
+        <w:t xml:space="preserve">Cuando hablamos de </w:t>
+      </w:r>
+      <w:r>
+        <w:rPr>
+          <w:rFonts w:ascii="Times" w:eastAsia="Times" w:hAnsi="Times"/>
+          <w:i/>
+          <w:iCs/>
+          <w:color w:val="000000"/>
+          <w:sz w:val="20"/>
+          <w:szCs w:val="20"/>
+        </w:rPr>
+        <w:t xml:space="preserve">Eje </w:t>
+      </w:r>
+      <w:r>
+        <w:rPr>
+          <w:rFonts w:ascii="Times" w:eastAsia="Times" w:hAnsi="Times"/>
+          <w:color w:val="000000"/>
+          <w:sz w:val="20"/>
+          <w:szCs w:val="20"/>
+        </w:rPr>
+        <w:t>nos referimo</w:t>
+      </w:r>
+      <w:r>
+        <w:rPr>
+          <w:rFonts w:ascii="Times" w:eastAsia="Times" w:hAnsi="Times"/>
+          <w:color w:val="000000"/>
+          <w:sz w:val="20"/>
+          <w:szCs w:val="20"/>
+        </w:rPr>
+        <w:t>s a</w:t>
+      </w:r>
+      <w:r>
+        <w:rPr>
+          <w:rFonts w:ascii="Times" w:eastAsia="Times" w:hAnsi="Times"/>
+          <w:color w:val="000000"/>
+          <w:sz w:val="20"/>
+          <w:szCs w:val="20"/>
+        </w:rPr>
+        <w:t xml:space="preserve"> las barras al extremo del gráfico, por ejemplo,</w:t>
+      </w:r>
+      <w:r>
+        <w:rPr>
+          <w:rFonts w:ascii="Times" w:eastAsia="Times" w:hAnsi="Times"/>
+          <w:color w:val="000000"/>
+          <w:sz w:val="20"/>
+          <w:szCs w:val="20"/>
+        </w:rPr>
+        <w:t xml:space="preserve"> es</w:t>
+      </w:r>
+      <w:r>
+        <w:rPr>
+          <w:rFonts w:ascii="Times" w:eastAsia="Times" w:hAnsi="Times"/>
+          <w:color w:val="000000"/>
+          <w:sz w:val="20"/>
+          <w:szCs w:val="20"/>
+        </w:rPr>
+        <w:t xml:space="preserve">te sería el eje </w:t>
+      </w:r>
+      <w:r>
+        <w:rPr>
+          <w:rFonts w:ascii="Times" w:eastAsia="Times" w:hAnsi="Times"/>
+          <w:i/>
+          <w:iCs/>
+          <w:color w:val="000000"/>
+          <w:sz w:val="20"/>
+          <w:szCs w:val="20"/>
+        </w:rPr>
+        <w:t>Y</w:t>
+      </w:r>
+      <w:r>
+        <w:rPr>
+          <w:rFonts w:ascii="Times" w:eastAsia="Times" w:hAnsi="Times"/>
+          <w:color w:val="000000"/>
+          <w:sz w:val="20"/>
+          <w:szCs w:val="20"/>
+        </w:rPr>
+        <w:t xml:space="preserve">: </w:t>
+      </w:r>
+    </w:p>
+    <w:p>
+      <w:pPr>
+        <w:tabs>
+          <w:tab w:val="left" w:pos="6960"/>
+        </w:tabs>
+        <w:rPr>
+          <w:rFonts w:ascii="Times" w:eastAsia="Times" w:hAnsi="Times"/>
+          <w:color w:val="000000"/>
+          <w:sz w:val="20"/>
+          <w:szCs w:val="20"/>
+        </w:rPr>
+      </w:pPr>
+      <w:r>
+        <w:rPr>
+          <w:rFonts w:ascii="Times" w:eastAsia="Times" w:hAnsi="Times"/>
+          <w:noProof/>
+          <w:color w:val="000000"/>
+          <w:sz w:val="20"/>
+          <w:szCs w:val="20"/>
+        </w:rPr>
+        <w:drawing>
+          <wp:inline distT="0" distB="0" distL="0" distR="0" wp14:anchorId="6B8C3AB6" wp14:editId="06021833">
+            <wp:extent cx="414143" cy="3771900"/>
+            <wp:effectExtent l="0" t="0" r="5080" b="0"/>
+            <wp:docPr id="54" name="Imagen 54" descr="Diagrama, Esquemático&#10;&#10;Descripción generada automáticamente con confianza media"/>
+            <wp:cNvGraphicFramePr>
+              <a:graphicFrameLocks xmlns:a="http://schemas.openxmlformats.org/drawingml/2006/main" noChangeAspect="1"/>
+            </wp:cNvGraphicFramePr>
+            <a:graphic xmlns:a="http://schemas.openxmlformats.org/drawingml/2006/main">
+              <a:graphicData uri="http://schemas.openxmlformats.org/drawingml/2006/picture">
+                <pic:pic xmlns:pic="http://schemas.openxmlformats.org/drawingml/2006/picture">
+                  <pic:nvPicPr>
+                    <pic:cNvPr id="54" name="Imagen 54" descr="Diagrama, Esquemático&#10;&#10;Descripción generada automáticamente con confianza media"/>
+                    <pic:cNvPicPr/>
+                  </pic:nvPicPr>
+                  <pic:blipFill>
+                    <a:blip r:embed="rId54">
+                      <a:extLst>
+                        <a:ext uri="{28A0092B-C50C-407E-A947-70E740481C1C}">
+                          <a14:useLocalDpi xmlns:a14="http://schemas.microsoft.com/office/drawing/2010/main" val="0"/>
+                        </a:ext>
+                      </a:extLst>
+                    </a:blip>
+                    <a:stretch>
+                      <a:fillRect/>
+                    </a:stretch>
+                  </pic:blipFill>
+                  <pic:spPr>
+                    <a:xfrm>
+                      <a:off x="0" y="0"/>
+                      <a:ext cx="416159" cy="3790258"/>
+                    </a:xfrm>
+                    <a:prstGeom prst="rect">
+                      <a:avLst/>
+                    </a:prstGeom>
+                  </pic:spPr>
+                </pic:pic>
+              </a:graphicData>
+            </a:graphic>
+          </wp:inline>
+        </w:drawing>
+      </w:r>
+    </w:p>
+    <w:p>
+      <w:pPr>
+        <w:tabs>
+          <w:tab w:val="left" w:pos="6960"/>
+        </w:tabs>
+        <w:rPr>
+          <w:rFonts w:ascii="Times" w:eastAsia="Times" w:hAnsi="Times"/>
+          <w:color w:val="000000"/>
+          <w:sz w:val="20"/>
+          <w:szCs w:val="20"/>
+        </w:rPr>
+      </w:pPr>
+      <w:r>
+        <w:rPr>
+          <w:rFonts w:ascii="Times" w:eastAsia="Times" w:hAnsi="Times"/>
+          <w:color w:val="000000"/>
+          <w:sz w:val="20"/>
+          <w:szCs w:val="20"/>
+        </w:rPr>
+        <w:t xml:space="preserve">Para personalizar el formato </w:t>
+      </w:r>
+      <w:r>
+        <w:rPr>
+          <w:rFonts w:ascii="Times" w:eastAsia="Times" w:hAnsi="Times"/>
+          <w:color w:val="000000"/>
+          <w:sz w:val="20"/>
+          <w:szCs w:val="20"/>
+        </w:rPr>
+        <w:t>de su eje debe hacer también un clic derecho sobre el eje en cuestión</w:t>
+      </w:r>
+      <w:r>
+        <w:rPr>
+          <w:rFonts w:ascii="Times" w:eastAsia="Times" w:hAnsi="Times"/>
+          <w:color w:val="000000"/>
+          <w:sz w:val="20"/>
+          <w:szCs w:val="20"/>
+        </w:rPr>
+        <w:t xml:space="preserve">; de hecho, desde este mismo menú </w:t>
+      </w:r>
+      <w:r>
+        <w:rPr>
+          <w:rFonts w:ascii="Times" w:eastAsia="Times" w:hAnsi="Times"/>
+          <w:color w:val="000000"/>
+          <w:sz w:val="20"/>
+          <w:szCs w:val="20"/>
+        </w:rPr>
+        <w:t xml:space="preserve">que se despliega, podrá </w:t>
+      </w:r>
+      <w:r>
+        <w:rPr>
+          <w:rFonts w:ascii="Times" w:eastAsia="Times" w:hAnsi="Times"/>
+          <w:color w:val="000000"/>
+          <w:sz w:val="20"/>
+          <w:szCs w:val="20"/>
+        </w:rPr>
+        <w:t>darle formato</w:t>
+      </w:r>
+      <w:r>
+        <w:rPr>
+          <w:rFonts w:ascii="Times" w:eastAsia="Times" w:hAnsi="Times"/>
+          <w:color w:val="000000"/>
+          <w:sz w:val="20"/>
+          <w:szCs w:val="20"/>
+        </w:rPr>
+        <w:t xml:space="preserve"> también</w:t>
+      </w:r>
+      <w:r>
+        <w:rPr>
+          <w:rFonts w:ascii="Times" w:eastAsia="Times" w:hAnsi="Times"/>
+          <w:color w:val="000000"/>
+          <w:sz w:val="20"/>
+          <w:szCs w:val="20"/>
+        </w:rPr>
+        <w:t xml:space="preserve"> a su panel; es decir, a</w:t>
+      </w:r>
+      <w:r>
+        <w:rPr>
+          <w:rFonts w:ascii="Times" w:eastAsia="Times" w:hAnsi="Times"/>
+          <w:color w:val="000000"/>
+          <w:sz w:val="20"/>
+          <w:szCs w:val="20"/>
+        </w:rPr>
+        <w:t xml:space="preserve"> la caja que abarca propiamente </w:t>
+      </w:r>
+      <w:r>
+        <w:rPr>
+          <w:rFonts w:ascii="Times" w:eastAsia="Times" w:hAnsi="Times"/>
+          <w:color w:val="000000"/>
+          <w:sz w:val="20"/>
+          <w:szCs w:val="20"/>
+        </w:rPr>
+        <w:t>el contenido</w:t>
+      </w:r>
+      <w:r>
+        <w:rPr>
+          <w:rFonts w:ascii="Times" w:eastAsia="Times" w:hAnsi="Times"/>
+          <w:color w:val="000000"/>
+          <w:sz w:val="20"/>
+          <w:szCs w:val="20"/>
+        </w:rPr>
+        <w:t xml:space="preserve"> de la visualización.</w:t>
+      </w:r>
+      <w:r>
+        <w:rPr>
+          <w:rFonts w:ascii="Times" w:eastAsia="Times" w:hAnsi="Times"/>
+          <w:color w:val="000000"/>
+          <w:sz w:val="20"/>
+          <w:szCs w:val="20"/>
+        </w:rPr>
+        <w:t xml:space="preserve"> Además, sepa también que hay una opción para </w:t>
+      </w:r>
+      <w:r>
+        <w:rPr>
+          <w:rFonts w:ascii="Times" w:eastAsia="Times" w:hAnsi="Times"/>
+          <w:i/>
+          <w:iCs/>
+          <w:color w:val="000000"/>
+          <w:sz w:val="20"/>
+          <w:szCs w:val="20"/>
+        </w:rPr>
+        <w:t>edita</w:t>
+      </w:r>
+      <w:r>
+        <w:rPr>
+          <w:rFonts w:ascii="Times" w:eastAsia="Times" w:hAnsi="Times"/>
+          <w:i/>
+          <w:iCs/>
+          <w:color w:val="000000"/>
+          <w:sz w:val="20"/>
+          <w:szCs w:val="20"/>
+        </w:rPr>
+        <w:t xml:space="preserve">r eje </w:t>
+      </w:r>
+      <w:r>
+        <w:rPr>
+          <w:rFonts w:ascii="Times" w:eastAsia="Times" w:hAnsi="Times"/>
+          <w:color w:val="000000"/>
+          <w:sz w:val="20"/>
+          <w:szCs w:val="20"/>
+        </w:rPr>
+        <w:t>disponible</w:t>
+      </w:r>
+      <w:r>
+        <w:rPr>
+          <w:rFonts w:ascii="Times" w:eastAsia="Times" w:hAnsi="Times"/>
+          <w:color w:val="000000"/>
+          <w:sz w:val="20"/>
+          <w:szCs w:val="20"/>
+        </w:rPr>
+        <w:t>.</w:t>
+      </w:r>
+    </w:p>
+    <w:p>
+      <w:pPr>
+        <w:tabs>
+          <w:tab w:val="left" w:pos="6960"/>
+        </w:tabs>
+        <w:rPr>
+          <w:rFonts w:ascii="Times" w:eastAsia="Times" w:hAnsi="Times"/>
+          <w:color w:val="000000"/>
+          <w:sz w:val="20"/>
+          <w:szCs w:val="20"/>
+        </w:rPr>
+      </w:pPr>
+    </w:p>
+    <w:p>
+      <w:pPr>
+        <w:tabs>
+          <w:tab w:val="left" w:pos="6960"/>
+        </w:tabs>
+        <w:rPr>
+          <w:rFonts w:ascii="Times" w:eastAsia="Times" w:hAnsi="Times"/>
+          <w:color w:val="000000"/>
+          <w:sz w:val="20"/>
+          <w:szCs w:val="20"/>
+        </w:rPr>
+      </w:pPr>
+    </w:p>
+    <w:p>
+      <w:pPr>
+        <w:tabs>
+          <w:tab w:val="left" w:pos="6960"/>
+        </w:tabs>
+        <w:rPr>
+          <w:rFonts w:ascii="Times" w:eastAsia="Times" w:hAnsi="Times"/>
+          <w:b/>
+          <w:bCs/>
+          <w:color w:val="000000"/>
+          <w:sz w:val="20"/>
+          <w:szCs w:val="20"/>
+        </w:rPr>
+      </w:pPr>
+    </w:p>
+    <w:p>
+      <w:pPr>
+        <w:tabs>
+          <w:tab w:val="left" w:pos="6960"/>
+        </w:tabs>
+        <w:rPr>
+          <w:rFonts w:ascii="Times" w:eastAsia="Times" w:hAnsi="Times"/>
+          <w:b/>
+          <w:bCs/>
+          <w:color w:val="000000"/>
+          <w:sz w:val="20"/>
+          <w:szCs w:val="20"/>
+        </w:rPr>
+      </w:pPr>
+    </w:p>
+    <w:p>
+      <w:pPr>
+        <w:tabs>
+          <w:tab w:val="left" w:pos="6960"/>
+        </w:tabs>
+        <w:rPr>
+          <w:rFonts w:ascii="Times" w:eastAsia="Times" w:hAnsi="Times"/>
+          <w:color w:val="000000"/>
+          <w:sz w:val="20"/>
+          <w:szCs w:val="20"/>
+        </w:rPr>
+      </w:pPr>
+    </w:p>
+    <w:p>
+      <w:pPr>
+        <w:tabs>
+          <w:tab w:val="left" w:pos="6960"/>
+        </w:tabs>
+        <w:rPr>
+          <w:rFonts w:ascii="Times" w:eastAsia="Times" w:hAnsi="Times"/>
+          <w:color w:val="000000"/>
+          <w:sz w:val="20"/>
+          <w:szCs w:val="20"/>
+        </w:rPr>
+      </w:pPr>
+    </w:p>
+    <w:p>
+      <w:pPr>
+        <w:tabs>
+          <w:tab w:val="left" w:pos="6960"/>
+        </w:tabs>
+        <w:rPr>
+          <w:rFonts w:ascii="Times" w:eastAsia="Times" w:hAnsi="Times"/>
+          <w:i/>
+          <w:iCs/>
+          <w:color w:val="000000"/>
+          <w:sz w:val="20"/>
+          <w:szCs w:val="20"/>
+        </w:rPr>
+      </w:pPr>
+    </w:p>
+    <w:p>
+      <w:pPr>
+        <w:tabs>
+          <w:tab w:val="left" w:pos="6960"/>
+        </w:tabs>
+        <w:rPr>
+          <w:rFonts w:ascii="Times" w:eastAsia="Times" w:hAnsi="Times"/>
+          <w:i/>
+          <w:iCs/>
+          <w:color w:val="000000"/>
+          <w:sz w:val="20"/>
+          <w:szCs w:val="20"/>
+        </w:rPr>
+      </w:pPr>
+    </w:p>
+    <w:p>
+      <w:pPr>
+        <w:tabs>
+          <w:tab w:val="left" w:pos="6960"/>
+        </w:tabs>
+        <w:rPr>
+          <w:rFonts w:ascii="Times" w:eastAsia="Times" w:hAnsi="Times"/>
+          <w:color w:val="000000"/>
+          <w:sz w:val="20"/>
+          <w:szCs w:val="20"/>
+        </w:rPr>
+      </w:pPr>
+    </w:p>
+    <w:p/>
     <w:sectPr>
       <w:pgSz w:w="12240" w:h="15840"/>
       <w:pgMar w:top="1417" w:right="1701" w:bottom="1417" w:left="1701" w:header="720" w:footer="720" w:gutter="0"/>
@@ -14535,6 +17124,95 @@
     </w:lvl>
   </w:abstractNum>
   <w:abstractNum w:abstractNumId="7" w15:restartNumberingAfterBreak="0">
+    <w:nsid w:val="60864F68"/>
+    <w:multiLevelType w:val="hybridMultilevel"/>
+    <w:tmpl w:val="25DCEAEA"/>
+    <w:lvl w:ilvl="0" w:tplc="FFFFFFFF">
+      <w:start w:val="1"/>
+      <w:numFmt w:val="decimal"/>
+      <w:lvlText w:val="%1."/>
+      <w:lvlJc w:val="left"/>
+      <w:pPr>
+        <w:ind w:left="720" w:hanging="360"/>
+      </w:pPr>
+      <w:rPr>
+        <w:rFonts w:hint="default"/>
+      </w:rPr>
+    </w:lvl>
+    <w:lvl w:ilvl="1" w:tplc="FFFFFFFF" w:tentative="1">
+      <w:start w:val="1"/>
+      <w:numFmt w:val="lowerLetter"/>
+      <w:lvlText w:val="%2."/>
+      <w:lvlJc w:val="left"/>
+      <w:pPr>
+        <w:ind w:left="1440" w:hanging="360"/>
+      </w:pPr>
+    </w:lvl>
+    <w:lvl w:ilvl="2" w:tplc="FFFFFFFF" w:tentative="1">
+      <w:start w:val="1"/>
+      <w:numFmt w:val="lowerRoman"/>
+      <w:lvlText w:val="%3."/>
+      <w:lvlJc w:val="right"/>
+      <w:pPr>
+        <w:ind w:left="2160" w:hanging="180"/>
+      </w:pPr>
+    </w:lvl>
+    <w:lvl w:ilvl="3" w:tplc="FFFFFFFF" w:tentative="1">
+      <w:start w:val="1"/>
+      <w:numFmt w:val="decimal"/>
+      <w:lvlText w:val="%4."/>
+      <w:lvlJc w:val="left"/>
+      <w:pPr>
+        <w:ind w:left="2880" w:hanging="360"/>
+      </w:pPr>
+    </w:lvl>
+    <w:lvl w:ilvl="4" w:tplc="FFFFFFFF" w:tentative="1">
+      <w:start w:val="1"/>
+      <w:numFmt w:val="lowerLetter"/>
+      <w:lvlText w:val="%5."/>
+      <w:lvlJc w:val="left"/>
+      <w:pPr>
+        <w:ind w:left="3600" w:hanging="360"/>
+      </w:pPr>
+    </w:lvl>
+    <w:lvl w:ilvl="5" w:tplc="FFFFFFFF" w:tentative="1">
+      <w:start w:val="1"/>
+      <w:numFmt w:val="lowerRoman"/>
+      <w:lvlText w:val="%6."/>
+      <w:lvlJc w:val="right"/>
+      <w:pPr>
+        <w:ind w:left="4320" w:hanging="180"/>
+      </w:pPr>
+    </w:lvl>
+    <w:lvl w:ilvl="6" w:tplc="FFFFFFFF" w:tentative="1">
+      <w:start w:val="1"/>
+      <w:numFmt w:val="decimal"/>
+      <w:lvlText w:val="%7."/>
+      <w:lvlJc w:val="left"/>
+      <w:pPr>
+        <w:ind w:left="5040" w:hanging="360"/>
+      </w:pPr>
+    </w:lvl>
+    <w:lvl w:ilvl="7" w:tplc="FFFFFFFF" w:tentative="1">
+      <w:start w:val="1"/>
+      <w:numFmt w:val="lowerLetter"/>
+      <w:lvlText w:val="%8."/>
+      <w:lvlJc w:val="left"/>
+      <w:pPr>
+        <w:ind w:left="5760" w:hanging="360"/>
+      </w:pPr>
+    </w:lvl>
+    <w:lvl w:ilvl="8" w:tplc="FFFFFFFF" w:tentative="1">
+      <w:start w:val="1"/>
+      <w:numFmt w:val="lowerRoman"/>
+      <w:lvlText w:val="%9."/>
+      <w:lvlJc w:val="right"/>
+      <w:pPr>
+        <w:ind w:left="6480" w:hanging="180"/>
+      </w:pPr>
+    </w:lvl>
+  </w:abstractNum>
+  <w:abstractNum w:abstractNumId="8" w15:restartNumberingAfterBreak="0">
     <w:nsid w:val="6CEF63C1"/>
     <w:multiLevelType w:val="hybridMultilevel"/>
     <w:tmpl w:val="16AC07C0"/>
@@ -14645,6 +17323,9 @@
     <w:abstractNumId w:val="6"/>
   </w:num>
   <w:num w:numId="8">
+    <w:abstractNumId w:val="8"/>
+  </w:num>
+  <w:num w:numId="9">
     <w:abstractNumId w:val="7"/>
   </w:num>
 </w:numbering>

</xml_diff>